<commit_message>
doc: realizar modificaciones menores
</commit_message>
<xml_diff>
--- a/3. Etapa de construcción/Iteración 1/Plan de iteración/Plan de Iteración C1_Vesta Risk Manager_T-Code.docx
+++ b/3. Etapa de construcción/Iteración 1/Plan de iteración/Plan de Iteración C1_Vesta Risk Manager_T-Code.docx
@@ -1569,7 +1569,7 @@
                 <w:noProof/>
                 <w:webHidden/>
               </w:rPr>
-              <w:t>7</w:t>
+              <w:t>8</w:t>
             </w:r>
             <w:r>
               <w:rPr>
@@ -2007,7 +2007,7 @@
                 <w:noProof/>
                 <w:webHidden/>
               </w:rPr>
-              <w:t>8</w:t>
+              <w:t>9</w:t>
             </w:r>
             <w:r>
               <w:rPr>
@@ -2296,10 +2296,7 @@
         </w:numPr>
       </w:pPr>
       <w:r>
-        <w:t>Completar el desarrollo del modelo arquitectónico y de diseño</w:t>
-      </w:r>
-      <w:r>
-        <w:t>.</w:t>
+        <w:t>Completar el desarrollo del modelo arquitectónico y de diseño.</w:t>
       </w:r>
     </w:p>
     <w:p>
@@ -6443,25 +6440,7 @@
                 <w:szCs w:val="22"/>
                 <w:lang w:val="es-AR"/>
               </w:rPr>
-              <w:t>1</w:t>
-            </w:r>
-            <w:r>
-              <w:rPr>
-                <w:rFonts w:asciiTheme="minorHAnsi" w:hAnsiTheme="minorHAnsi" w:cstheme="minorHAnsi"/>
-                <w:sz w:val="22"/>
-                <w:szCs w:val="22"/>
-                <w:lang w:val="es-AR"/>
-              </w:rPr>
-              <w:t>6</w:t>
-            </w:r>
-            <w:r>
-              <w:rPr>
-                <w:rFonts w:asciiTheme="minorHAnsi" w:hAnsiTheme="minorHAnsi" w:cstheme="minorHAnsi"/>
-                <w:sz w:val="22"/>
-                <w:szCs w:val="22"/>
-                <w:lang w:val="es-AR"/>
-              </w:rPr>
-              <w:t>/10</w:t>
+              <w:t>16/10</w:t>
             </w:r>
           </w:p>
         </w:tc>
@@ -10226,7 +10205,7 @@
                 <w:szCs w:val="22"/>
                 <w:lang w:val="es-AR"/>
               </w:rPr>
-              <w:t>Realizar gestión de riesgos</w:t>
+              <w:t>Realizar identificación y evaluación de riesgos para la fase C2</w:t>
             </w:r>
           </w:p>
         </w:tc>
@@ -10632,26 +10611,21 @@
           </w:tcPr>
           <w:p>
             <w:pPr>
-              <w:jc w:val="center"/>
-              <w:rPr>
-                <w:rFonts w:asciiTheme="minorHAnsi" w:hAnsiTheme="minorHAnsi" w:cstheme="minorHAnsi"/>
-                <w:b/>
-                <w:bCs/>
-                <w:sz w:val="22"/>
-                <w:szCs w:val="22"/>
-                <w:lang w:val="es-AR"/>
-              </w:rPr>
-            </w:pPr>
-            <w:r>
-              <w:rPr>
-                <w:rFonts w:asciiTheme="minorHAnsi" w:hAnsiTheme="minorHAnsi" w:cstheme="minorHAnsi"/>
-                <w:b/>
-                <w:bCs/>
-                <w:sz w:val="22"/>
-                <w:szCs w:val="22"/>
-                <w:lang w:val="es-AR"/>
-              </w:rPr>
-              <w:t>Ejecutar plan de respuesta al riego RK02</w:t>
+              <w:rPr>
+                <w:rFonts w:asciiTheme="minorHAnsi" w:hAnsiTheme="minorHAnsi" w:cstheme="minorHAnsi"/>
+                <w:sz w:val="22"/>
+                <w:szCs w:val="22"/>
+                <w:lang w:val="es-AR"/>
+              </w:rPr>
+            </w:pPr>
+            <w:r>
+              <w:rPr>
+                <w:rFonts w:asciiTheme="minorHAnsi" w:hAnsiTheme="minorHAnsi" w:cstheme="minorHAnsi"/>
+                <w:sz w:val="22"/>
+                <w:szCs w:val="22"/>
+                <w:lang w:val="es-AR"/>
+              </w:rPr>
+              <w:t>Realizar evaluación y conclusión de la etapa C1</w:t>
             </w:r>
           </w:p>
         </w:tc>
@@ -10677,7 +10651,7 @@
                 <w:szCs w:val="22"/>
                 <w:lang w:val="es-AR"/>
               </w:rPr>
-              <w:t>25/10</w:t>
+              <w:t>28/10</w:t>
             </w:r>
           </w:p>
         </w:tc>
@@ -10760,7 +10734,7 @@
                 <w:szCs w:val="22"/>
                 <w:lang w:val="es-AR"/>
               </w:rPr>
-              <w:t>CA</w:t>
+              <w:t>FH</w:t>
             </w:r>
           </w:p>
         </w:tc>
@@ -10779,21 +10753,19 @@
             <w:pPr>
               <w:rPr>
                 <w:rFonts w:asciiTheme="minorHAnsi" w:hAnsiTheme="minorHAnsi" w:cstheme="minorHAnsi"/>
-                <w:b/>
-                <w:bCs/>
-                <w:sz w:val="22"/>
-                <w:szCs w:val="22"/>
-                <w:lang w:val="es-AR"/>
-              </w:rPr>
-            </w:pPr>
-            <w:r>
-              <w:rPr>
-                <w:rFonts w:asciiTheme="minorHAnsi" w:hAnsiTheme="minorHAnsi" w:cstheme="minorHAnsi"/>
-                <w:sz w:val="22"/>
-                <w:szCs w:val="22"/>
-                <w:lang w:val="es-AR"/>
-              </w:rPr>
-              <w:t>Realizar una retrospectiva de la estimación dada sobre lo ocurrido.</w:t>
+                <w:sz w:val="22"/>
+                <w:szCs w:val="22"/>
+                <w:lang w:val="es-AR"/>
+              </w:rPr>
+            </w:pPr>
+            <w:r>
+              <w:rPr>
+                <w:rFonts w:asciiTheme="minorHAnsi" w:hAnsiTheme="minorHAnsi" w:cstheme="minorHAnsi"/>
+                <w:sz w:val="22"/>
+                <w:szCs w:val="22"/>
+                <w:lang w:val="es-AR"/>
+              </w:rPr>
+              <w:t>Revisar actividades de cierre de la etapa C1</w:t>
             </w:r>
           </w:p>
         </w:tc>
@@ -10819,7 +10791,7 @@
                 <w:szCs w:val="22"/>
                 <w:lang w:val="es-AR"/>
               </w:rPr>
-              <w:t>25/10</w:t>
+              <w:t>28/10</w:t>
             </w:r>
           </w:p>
         </w:tc>
@@ -10900,9 +10872,8 @@
                 <w:rFonts w:asciiTheme="minorHAnsi" w:hAnsiTheme="minorHAnsi" w:cstheme="minorHAnsi"/>
                 <w:sz w:val="22"/>
                 <w:szCs w:val="22"/>
-                <w:lang w:val="es-AR"/>
-              </w:rPr>
-              <w:t>CA</w:t>
+              </w:rPr>
+              <w:t>CA, HC, FH</w:t>
             </w:r>
           </w:p>
         </w:tc>
@@ -10919,24 +10890,21 @@
           </w:tcPr>
           <w:p>
             <w:pPr>
-              <w:jc w:val="center"/>
-              <w:rPr>
-                <w:rFonts w:asciiTheme="minorHAnsi" w:hAnsiTheme="minorHAnsi" w:cstheme="minorHAnsi"/>
-                <w:sz w:val="22"/>
-                <w:szCs w:val="22"/>
-                <w:lang w:val="es-AR"/>
-              </w:rPr>
-            </w:pPr>
-            <w:r>
-              <w:rPr>
-                <w:rFonts w:asciiTheme="minorHAnsi" w:hAnsiTheme="minorHAnsi" w:cstheme="minorHAnsi"/>
-                <w:b/>
-                <w:bCs/>
-                <w:sz w:val="22"/>
-                <w:szCs w:val="22"/>
-                <w:lang w:val="es-AR"/>
-              </w:rPr>
-              <w:t>Elaborar presentación 29/10</w:t>
+              <w:rPr>
+                <w:rFonts w:asciiTheme="minorHAnsi" w:hAnsiTheme="minorHAnsi" w:cstheme="minorHAnsi"/>
+                <w:sz w:val="22"/>
+                <w:szCs w:val="22"/>
+                <w:lang w:val="es-AR"/>
+              </w:rPr>
+            </w:pPr>
+            <w:r>
+              <w:rPr>
+                <w:rFonts w:asciiTheme="minorHAnsi" w:hAnsiTheme="minorHAnsi" w:cstheme="minorHAnsi"/>
+                <w:sz w:val="22"/>
+                <w:szCs w:val="22"/>
+                <w:lang w:val="es-AR"/>
+              </w:rPr>
+              <w:t>Corregir actividades de cierre de la etapa C1</w:t>
             </w:r>
           </w:p>
         </w:tc>
@@ -10988,7 +10956,7 @@
                 <w:szCs w:val="22"/>
                 <w:lang w:val="es-AR"/>
               </w:rPr>
-              <w:t>29/10</w:t>
+              <w:t>28/10</w:t>
             </w:r>
           </w:p>
         </w:tc>
@@ -11043,9 +11011,8 @@
                 <w:rFonts w:asciiTheme="minorHAnsi" w:hAnsiTheme="minorHAnsi" w:cstheme="minorHAnsi"/>
                 <w:sz w:val="22"/>
                 <w:szCs w:val="22"/>
-                <w:lang w:val="es-AR"/>
-              </w:rPr>
-              <w:t>HC</w:t>
+              </w:rPr>
+              <w:t>CA, HC, FH</w:t>
             </w:r>
           </w:p>
         </w:tc>
@@ -11057,32 +11024,141 @@
         </w:trPr>
         <w:tc>
           <w:tcPr>
-            <w:tcW w:w="5000" w:type="pct"/>
-            <w:gridSpan w:val="6"/>
-            <w:vAlign w:val="center"/>
-          </w:tcPr>
-          <w:p>
-            <w:pPr>
-              <w:jc w:val="center"/>
-              <w:rPr>
-                <w:rFonts w:asciiTheme="minorHAnsi" w:hAnsiTheme="minorHAnsi" w:cstheme="minorHAnsi"/>
-                <w:sz w:val="22"/>
-                <w:szCs w:val="22"/>
-                <w:lang w:val="es-AR"/>
-              </w:rPr>
-            </w:pPr>
-            <w:proofErr w:type="spellStart"/>
-            <w:r>
+            <w:tcW w:w="2020" w:type="pct"/>
+            <w:vAlign w:val="center"/>
+          </w:tcPr>
+          <w:p>
+            <w:pPr>
+              <w:jc w:val="center"/>
               <w:rPr>
                 <w:rFonts w:asciiTheme="minorHAnsi" w:hAnsiTheme="minorHAnsi" w:cstheme="minorHAnsi"/>
                 <w:b/>
                 <w:bCs/>
                 <w:sz w:val="22"/>
                 <w:szCs w:val="22"/>
-              </w:rPr>
-              <w:t>Observaciones</w:t>
-            </w:r>
-            <w:proofErr w:type="spellEnd"/>
+                <w:lang w:val="es-AR"/>
+              </w:rPr>
+            </w:pPr>
+            <w:r>
+              <w:rPr>
+                <w:rFonts w:asciiTheme="minorHAnsi" w:hAnsiTheme="minorHAnsi" w:cstheme="minorHAnsi"/>
+                <w:b/>
+                <w:bCs/>
+                <w:sz w:val="22"/>
+                <w:szCs w:val="22"/>
+                <w:lang w:val="es-AR"/>
+              </w:rPr>
+              <w:t>Ejecutar plan de respuesta al riego RK02</w:t>
+            </w:r>
+          </w:p>
+        </w:tc>
+        <w:tc>
+          <w:tcPr>
+            <w:tcW w:w="440" w:type="pct"/>
+            <w:vAlign w:val="center"/>
+          </w:tcPr>
+          <w:p>
+            <w:pPr>
+              <w:jc w:val="center"/>
+              <w:rPr>
+                <w:rFonts w:asciiTheme="minorHAnsi" w:hAnsiTheme="minorHAnsi" w:cstheme="minorHAnsi"/>
+                <w:sz w:val="22"/>
+                <w:szCs w:val="22"/>
+                <w:lang w:val="es-AR"/>
+              </w:rPr>
+            </w:pPr>
+            <w:r>
+              <w:rPr>
+                <w:rFonts w:asciiTheme="minorHAnsi" w:hAnsiTheme="minorHAnsi" w:cstheme="minorHAnsi"/>
+                <w:sz w:val="22"/>
+                <w:szCs w:val="22"/>
+                <w:lang w:val="es-AR"/>
+              </w:rPr>
+              <w:t>25/10</w:t>
+            </w:r>
+          </w:p>
+        </w:tc>
+        <w:tc>
+          <w:tcPr>
+            <w:tcW w:w="440" w:type="pct"/>
+            <w:vAlign w:val="center"/>
+          </w:tcPr>
+          <w:p>
+            <w:pPr>
+              <w:jc w:val="center"/>
+              <w:rPr>
+                <w:rFonts w:asciiTheme="minorHAnsi" w:hAnsiTheme="minorHAnsi" w:cstheme="minorHAnsi"/>
+                <w:sz w:val="22"/>
+                <w:szCs w:val="22"/>
+                <w:lang w:val="es-AR"/>
+              </w:rPr>
+            </w:pPr>
+            <w:r>
+              <w:rPr>
+                <w:rFonts w:asciiTheme="minorHAnsi" w:hAnsiTheme="minorHAnsi" w:cstheme="minorHAnsi"/>
+                <w:sz w:val="22"/>
+                <w:szCs w:val="22"/>
+                <w:lang w:val="es-AR"/>
+              </w:rPr>
+              <w:t>28/10</w:t>
+            </w:r>
+          </w:p>
+        </w:tc>
+        <w:tc>
+          <w:tcPr>
+            <w:tcW w:w="646" w:type="pct"/>
+          </w:tcPr>
+          <w:p>
+            <w:pPr>
+              <w:jc w:val="center"/>
+              <w:rPr>
+                <w:rFonts w:asciiTheme="minorHAnsi" w:hAnsiTheme="minorHAnsi" w:cstheme="minorHAnsi"/>
+                <w:sz w:val="22"/>
+                <w:szCs w:val="22"/>
+                <w:lang w:val="es-AR"/>
+              </w:rPr>
+            </w:pPr>
+          </w:p>
+        </w:tc>
+        <w:tc>
+          <w:tcPr>
+            <w:tcW w:w="662" w:type="pct"/>
+          </w:tcPr>
+          <w:p>
+            <w:pPr>
+              <w:jc w:val="center"/>
+              <w:rPr>
+                <w:rFonts w:asciiTheme="minorHAnsi" w:hAnsiTheme="minorHAnsi" w:cstheme="minorHAnsi"/>
+                <w:sz w:val="22"/>
+                <w:szCs w:val="22"/>
+                <w:lang w:val="es-AR"/>
+              </w:rPr>
+            </w:pPr>
+          </w:p>
+        </w:tc>
+        <w:tc>
+          <w:tcPr>
+            <w:tcW w:w="792" w:type="pct"/>
+          </w:tcPr>
+          <w:p>
+            <w:pPr>
+              <w:jc w:val="center"/>
+              <w:rPr>
+                <w:rFonts w:asciiTheme="minorHAnsi" w:hAnsiTheme="minorHAnsi" w:cstheme="minorHAnsi"/>
+                <w:sz w:val="22"/>
+                <w:szCs w:val="22"/>
+                <w:lang w:val="es-AR"/>
+              </w:rPr>
+            </w:pPr>
+            <w:r>
+              <w:rPr>
+                <w:rFonts w:asciiTheme="minorHAnsi" w:hAnsiTheme="minorHAnsi" w:cstheme="minorHAnsi"/>
+                <w:sz w:val="22"/>
+                <w:szCs w:val="22"/>
+                <w:lang w:val="es-AR"/>
+              </w:rPr>
+              <w:t>CA</w:t>
+            </w:r>
           </w:p>
         </w:tc>
       </w:tr>
@@ -11093,6 +11169,327 @@
         </w:trPr>
         <w:tc>
           <w:tcPr>
+            <w:tcW w:w="2020" w:type="pct"/>
+            <w:vAlign w:val="center"/>
+          </w:tcPr>
+          <w:p>
+            <w:pPr>
+              <w:rPr>
+                <w:rFonts w:asciiTheme="minorHAnsi" w:hAnsiTheme="minorHAnsi" w:cstheme="minorHAnsi"/>
+                <w:b/>
+                <w:bCs/>
+                <w:sz w:val="22"/>
+                <w:szCs w:val="22"/>
+                <w:lang w:val="es-AR"/>
+              </w:rPr>
+            </w:pPr>
+            <w:r>
+              <w:rPr>
+                <w:rFonts w:asciiTheme="minorHAnsi" w:hAnsiTheme="minorHAnsi" w:cstheme="minorHAnsi"/>
+                <w:sz w:val="22"/>
+                <w:szCs w:val="22"/>
+                <w:lang w:val="es-AR"/>
+              </w:rPr>
+              <w:t>Realizar una retrospectiva de la estimación dada sobre lo ocurrido.</w:t>
+            </w:r>
+          </w:p>
+        </w:tc>
+        <w:tc>
+          <w:tcPr>
+            <w:tcW w:w="440" w:type="pct"/>
+            <w:vAlign w:val="center"/>
+          </w:tcPr>
+          <w:p>
+            <w:pPr>
+              <w:jc w:val="center"/>
+              <w:rPr>
+                <w:rFonts w:asciiTheme="minorHAnsi" w:hAnsiTheme="minorHAnsi" w:cstheme="minorHAnsi"/>
+                <w:sz w:val="22"/>
+                <w:szCs w:val="22"/>
+                <w:lang w:val="es-AR"/>
+              </w:rPr>
+            </w:pPr>
+            <w:r>
+              <w:rPr>
+                <w:rFonts w:asciiTheme="minorHAnsi" w:hAnsiTheme="minorHAnsi" w:cstheme="minorHAnsi"/>
+                <w:sz w:val="22"/>
+                <w:szCs w:val="22"/>
+                <w:lang w:val="es-AR"/>
+              </w:rPr>
+              <w:t>25/10</w:t>
+            </w:r>
+          </w:p>
+        </w:tc>
+        <w:tc>
+          <w:tcPr>
+            <w:tcW w:w="440" w:type="pct"/>
+            <w:vAlign w:val="center"/>
+          </w:tcPr>
+          <w:p>
+            <w:pPr>
+              <w:jc w:val="center"/>
+              <w:rPr>
+                <w:rFonts w:asciiTheme="minorHAnsi" w:hAnsiTheme="minorHAnsi" w:cstheme="minorHAnsi"/>
+                <w:sz w:val="22"/>
+                <w:szCs w:val="22"/>
+                <w:lang w:val="es-AR"/>
+              </w:rPr>
+            </w:pPr>
+            <w:r>
+              <w:rPr>
+                <w:rFonts w:asciiTheme="minorHAnsi" w:hAnsiTheme="minorHAnsi" w:cstheme="minorHAnsi"/>
+                <w:sz w:val="22"/>
+                <w:szCs w:val="22"/>
+                <w:lang w:val="es-AR"/>
+              </w:rPr>
+              <w:t>28/10</w:t>
+            </w:r>
+          </w:p>
+        </w:tc>
+        <w:tc>
+          <w:tcPr>
+            <w:tcW w:w="646" w:type="pct"/>
+          </w:tcPr>
+          <w:p>
+            <w:pPr>
+              <w:jc w:val="center"/>
+              <w:rPr>
+                <w:rFonts w:asciiTheme="minorHAnsi" w:hAnsiTheme="minorHAnsi" w:cstheme="minorHAnsi"/>
+                <w:sz w:val="22"/>
+                <w:szCs w:val="22"/>
+                <w:lang w:val="es-AR"/>
+              </w:rPr>
+            </w:pPr>
+          </w:p>
+        </w:tc>
+        <w:tc>
+          <w:tcPr>
+            <w:tcW w:w="662" w:type="pct"/>
+          </w:tcPr>
+          <w:p>
+            <w:pPr>
+              <w:jc w:val="center"/>
+              <w:rPr>
+                <w:rFonts w:asciiTheme="minorHAnsi" w:hAnsiTheme="minorHAnsi" w:cstheme="minorHAnsi"/>
+                <w:sz w:val="22"/>
+                <w:szCs w:val="22"/>
+                <w:lang w:val="es-AR"/>
+              </w:rPr>
+            </w:pPr>
+          </w:p>
+        </w:tc>
+        <w:tc>
+          <w:tcPr>
+            <w:tcW w:w="792" w:type="pct"/>
+          </w:tcPr>
+          <w:p>
+            <w:pPr>
+              <w:jc w:val="center"/>
+              <w:rPr>
+                <w:rFonts w:asciiTheme="minorHAnsi" w:hAnsiTheme="minorHAnsi" w:cstheme="minorHAnsi"/>
+                <w:sz w:val="22"/>
+                <w:szCs w:val="22"/>
+                <w:lang w:val="es-AR"/>
+              </w:rPr>
+            </w:pPr>
+            <w:r>
+              <w:rPr>
+                <w:rFonts w:asciiTheme="minorHAnsi" w:hAnsiTheme="minorHAnsi" w:cstheme="minorHAnsi"/>
+                <w:sz w:val="22"/>
+                <w:szCs w:val="22"/>
+                <w:lang w:val="es-AR"/>
+              </w:rPr>
+              <w:t>CA</w:t>
+            </w:r>
+          </w:p>
+        </w:tc>
+      </w:tr>
+      <w:tr>
+        <w:trPr>
+          <w:trHeight w:val="537"/>
+          <w:jc w:val="center"/>
+        </w:trPr>
+        <w:tc>
+          <w:tcPr>
+            <w:tcW w:w="2020" w:type="pct"/>
+            <w:vAlign w:val="center"/>
+          </w:tcPr>
+          <w:p>
+            <w:pPr>
+              <w:jc w:val="center"/>
+              <w:rPr>
+                <w:rFonts w:asciiTheme="minorHAnsi" w:hAnsiTheme="minorHAnsi" w:cstheme="minorHAnsi"/>
+                <w:sz w:val="22"/>
+                <w:szCs w:val="22"/>
+                <w:lang w:val="es-AR"/>
+              </w:rPr>
+            </w:pPr>
+            <w:r>
+              <w:rPr>
+                <w:rFonts w:asciiTheme="minorHAnsi" w:hAnsiTheme="minorHAnsi" w:cstheme="minorHAnsi"/>
+                <w:b/>
+                <w:bCs/>
+                <w:sz w:val="22"/>
+                <w:szCs w:val="22"/>
+                <w:lang w:val="es-AR"/>
+              </w:rPr>
+              <w:t>Elaborar presentación 29/10</w:t>
+            </w:r>
+          </w:p>
+        </w:tc>
+        <w:tc>
+          <w:tcPr>
+            <w:tcW w:w="440" w:type="pct"/>
+            <w:vAlign w:val="center"/>
+          </w:tcPr>
+          <w:p>
+            <w:pPr>
+              <w:jc w:val="center"/>
+              <w:rPr>
+                <w:rFonts w:asciiTheme="minorHAnsi" w:hAnsiTheme="minorHAnsi" w:cstheme="minorHAnsi"/>
+                <w:sz w:val="22"/>
+                <w:szCs w:val="22"/>
+                <w:lang w:val="es-AR"/>
+              </w:rPr>
+            </w:pPr>
+            <w:r>
+              <w:rPr>
+                <w:rFonts w:asciiTheme="minorHAnsi" w:hAnsiTheme="minorHAnsi" w:cstheme="minorHAnsi"/>
+                <w:sz w:val="22"/>
+                <w:szCs w:val="22"/>
+                <w:lang w:val="es-AR"/>
+              </w:rPr>
+              <w:t>28/10</w:t>
+            </w:r>
+          </w:p>
+        </w:tc>
+        <w:tc>
+          <w:tcPr>
+            <w:tcW w:w="440" w:type="pct"/>
+            <w:vAlign w:val="center"/>
+          </w:tcPr>
+          <w:p>
+            <w:pPr>
+              <w:jc w:val="center"/>
+              <w:rPr>
+                <w:rFonts w:asciiTheme="minorHAnsi" w:hAnsiTheme="minorHAnsi" w:cstheme="minorHAnsi"/>
+                <w:sz w:val="22"/>
+                <w:szCs w:val="22"/>
+                <w:lang w:val="es-AR"/>
+              </w:rPr>
+            </w:pPr>
+            <w:r>
+              <w:rPr>
+                <w:rFonts w:asciiTheme="minorHAnsi" w:hAnsiTheme="minorHAnsi" w:cstheme="minorHAnsi"/>
+                <w:sz w:val="22"/>
+                <w:szCs w:val="22"/>
+                <w:lang w:val="es-AR"/>
+              </w:rPr>
+              <w:t>29/10</w:t>
+            </w:r>
+          </w:p>
+        </w:tc>
+        <w:tc>
+          <w:tcPr>
+            <w:tcW w:w="646" w:type="pct"/>
+          </w:tcPr>
+          <w:p>
+            <w:pPr>
+              <w:jc w:val="center"/>
+              <w:rPr>
+                <w:rFonts w:asciiTheme="minorHAnsi" w:hAnsiTheme="minorHAnsi" w:cstheme="minorHAnsi"/>
+                <w:sz w:val="22"/>
+                <w:szCs w:val="22"/>
+                <w:lang w:val="es-AR"/>
+              </w:rPr>
+            </w:pPr>
+          </w:p>
+        </w:tc>
+        <w:tc>
+          <w:tcPr>
+            <w:tcW w:w="662" w:type="pct"/>
+          </w:tcPr>
+          <w:p>
+            <w:pPr>
+              <w:jc w:val="center"/>
+              <w:rPr>
+                <w:rFonts w:asciiTheme="minorHAnsi" w:hAnsiTheme="minorHAnsi" w:cstheme="minorHAnsi"/>
+                <w:sz w:val="22"/>
+                <w:szCs w:val="22"/>
+                <w:lang w:val="es-AR"/>
+              </w:rPr>
+            </w:pPr>
+          </w:p>
+        </w:tc>
+        <w:tc>
+          <w:tcPr>
+            <w:tcW w:w="792" w:type="pct"/>
+          </w:tcPr>
+          <w:p>
+            <w:pPr>
+              <w:jc w:val="center"/>
+              <w:rPr>
+                <w:rFonts w:asciiTheme="minorHAnsi" w:hAnsiTheme="minorHAnsi" w:cstheme="minorHAnsi"/>
+                <w:sz w:val="22"/>
+                <w:szCs w:val="22"/>
+                <w:lang w:val="es-AR"/>
+              </w:rPr>
+            </w:pPr>
+            <w:r>
+              <w:rPr>
+                <w:rFonts w:asciiTheme="minorHAnsi" w:hAnsiTheme="minorHAnsi" w:cstheme="minorHAnsi"/>
+                <w:sz w:val="22"/>
+                <w:szCs w:val="22"/>
+                <w:lang w:val="es-AR"/>
+              </w:rPr>
+              <w:t>HC</w:t>
+            </w:r>
+          </w:p>
+        </w:tc>
+      </w:tr>
+      <w:tr>
+        <w:trPr>
+          <w:trHeight w:val="537"/>
+          <w:jc w:val="center"/>
+        </w:trPr>
+        <w:tc>
+          <w:tcPr>
+            <w:tcW w:w="5000" w:type="pct"/>
+            <w:gridSpan w:val="6"/>
+            <w:vAlign w:val="center"/>
+          </w:tcPr>
+          <w:p>
+            <w:pPr>
+              <w:jc w:val="center"/>
+              <w:rPr>
+                <w:rFonts w:asciiTheme="minorHAnsi" w:hAnsiTheme="minorHAnsi" w:cstheme="minorHAnsi"/>
+                <w:sz w:val="22"/>
+                <w:szCs w:val="22"/>
+                <w:lang w:val="es-AR"/>
+              </w:rPr>
+            </w:pPr>
+            <w:proofErr w:type="spellStart"/>
+            <w:r>
+              <w:rPr>
+                <w:rFonts w:asciiTheme="minorHAnsi" w:hAnsiTheme="minorHAnsi" w:cstheme="minorHAnsi"/>
+                <w:b/>
+                <w:bCs/>
+                <w:sz w:val="22"/>
+                <w:szCs w:val="22"/>
+              </w:rPr>
+              <w:t>Observaciones</w:t>
+            </w:r>
+            <w:proofErr w:type="spellEnd"/>
+          </w:p>
+        </w:tc>
+      </w:tr>
+      <w:tr>
+        <w:trPr>
+          <w:trHeight w:val="537"/>
+          <w:jc w:val="center"/>
+        </w:trPr>
+        <w:tc>
+          <w:tcPr>
             <w:tcW w:w="5000" w:type="pct"/>
             <w:gridSpan w:val="6"/>
             <w:vAlign w:val="center"/>
@@ -11353,6 +11750,7 @@
           <w:rFonts w:ascii="Cambria" w:eastAsia="DejaVu Sans" w:hAnsi="Cambria" w:cs="Times New Roman"/>
           <w:color w:val="365F91"/>
         </w:rPr>
+        <w:lastRenderedPageBreak/>
         <w:t>Casos de Uso y Escenarios</w:t>
       </w:r>
       <w:bookmarkEnd w:id="7"/>
@@ -11377,7 +11775,6 @@
       </w:pPr>
       <w:bookmarkStart w:id="9" w:name="_Toc179548338"/>
       <w:r>
-        <w:lastRenderedPageBreak/>
         <w:t>Recursos</w:t>
       </w:r>
       <w:bookmarkEnd w:id="9"/>
@@ -15258,6 +15655,7 @@
   <w:style w:type="character" w:default="1" w:styleId="Fuentedeprrafopredeter">
     <w:name w:val="Default Paragraph Font"/>
     <w:uiPriority w:val="1"/>
+    <w:semiHidden/>
     <w:unhideWhenUsed/>
   </w:style>
   <w:style w:type="table" w:default="1" w:styleId="Tablanormal">

</xml_diff>

<commit_message>
Doc: cambié una fecha que estaba mal en la iteración C1
</commit_message>
<xml_diff>
--- a/3. Etapa de construcción/Iteración 1/Plan de iteración/Plan de Iteración C1_Vesta Risk Manager_T-Code.docx
+++ b/3. Etapa de construcción/Iteración 1/Plan de iteración/Plan de Iteración C1_Vesta Risk Manager_T-Code.docx
@@ -576,11 +576,7 @@
                 <w:t xml:space="preserve">Agustín Collareda, </w:t>
               </w:r>
               <w:r>
-                <w:t xml:space="preserve">Cintia </w:t>
-              </w:r>
-              <w:proofErr w:type="spellStart"/>
-              <w:r>
-                <w:t>Hern</w:t>
+                <w:t>Cintia Hern</w:t>
               </w:r>
               <w:r>
                 <w:t>a</w:t>
@@ -588,7 +584,6 @@
               <w:r>
                 <w:t>ndez</w:t>
               </w:r>
-              <w:proofErr w:type="spellEnd"/>
               <w:r>
                 <w:t>, Hugo Frey</w:t>
               </w:r>
@@ -7918,7 +7913,16 @@
                 <w:szCs w:val="22"/>
                 <w:lang w:val="es-AR"/>
               </w:rPr>
-              <w:t>22/19</w:t>
+              <w:t>22/1</w:t>
+            </w:r>
+            <w:r>
+              <w:rPr>
+                <w:rFonts w:asciiTheme="minorHAnsi" w:hAnsiTheme="minorHAnsi" w:cstheme="minorHAnsi"/>
+                <w:sz w:val="22"/>
+                <w:szCs w:val="22"/>
+                <w:lang w:val="es-AR"/>
+              </w:rPr>
+              <w:t>0</w:t>
             </w:r>
           </w:p>
         </w:tc>
@@ -11549,27 +11553,7 @@
                 <w:szCs w:val="22"/>
                 <w:lang w:val="es-AR"/>
               </w:rPr>
-              <w:t xml:space="preserve">HC: </w:t>
-            </w:r>
-            <w:proofErr w:type="spellStart"/>
-            <w:r>
-              <w:rPr>
-                <w:rFonts w:asciiTheme="minorHAnsi" w:hAnsiTheme="minorHAnsi" w:cstheme="minorHAnsi"/>
-                <w:sz w:val="22"/>
-                <w:szCs w:val="22"/>
-                <w:lang w:val="es-AR"/>
-              </w:rPr>
-              <w:t>Hernandez</w:t>
-            </w:r>
-            <w:proofErr w:type="spellEnd"/>
-            <w:r>
-              <w:rPr>
-                <w:rFonts w:asciiTheme="minorHAnsi" w:hAnsiTheme="minorHAnsi" w:cstheme="minorHAnsi"/>
-                <w:sz w:val="22"/>
-                <w:szCs w:val="22"/>
-                <w:lang w:val="es-AR"/>
-              </w:rPr>
-              <w:t xml:space="preserve"> Cintia</w:t>
+              <w:t>HC: Hernandez Cintia</w:t>
             </w:r>
             <w:r>
               <w:rPr>
@@ -12492,15 +12476,7 @@
           <w:spacing w:before="0"/>
         </w:pPr>
         <w:r>
-          <w:t xml:space="preserve">Agustín Collareda, Cintia </w:t>
-        </w:r>
-        <w:proofErr w:type="spellStart"/>
-        <w:r>
-          <w:t>Hernandez</w:t>
-        </w:r>
-        <w:proofErr w:type="spellEnd"/>
-        <w:r>
-          <w:t>, Hugo Frey</w:t>
+          <w:t>Agustín Collareda, Cintia Hernandez, Hugo Frey</w:t>
         </w:r>
       </w:p>
     </w:sdtContent>

</xml_diff>

<commit_message>
Doc: agregué en la iteración C1 las fechas en las que se realizó la vista de CU en Arquitectura del sistema
</commit_message>
<xml_diff>
--- a/3. Etapa de construcción/Iteración 1/Plan de iteración/Plan de Iteración C1_Vesta Risk Manager_T-Code.docx
+++ b/3. Etapa de construcción/Iteración 1/Plan de iteración/Plan de Iteración C1_Vesta Risk Manager_T-Code.docx
@@ -3028,11 +3028,22 @@
               <w:jc w:val="center"/>
               <w:rPr>
                 <w:rFonts w:asciiTheme="minorHAnsi" w:hAnsiTheme="minorHAnsi" w:cstheme="minorHAnsi"/>
-                <w:sz w:val="22"/>
-                <w:szCs w:val="22"/>
-                <w:lang w:val="es-AR"/>
-              </w:rPr>
-            </w:pPr>
+                <w:color w:val="FF0000"/>
+                <w:sz w:val="22"/>
+                <w:szCs w:val="22"/>
+                <w:lang w:val="es-AR"/>
+              </w:rPr>
+            </w:pPr>
+            <w:r>
+              <w:rPr>
+                <w:rFonts w:asciiTheme="minorHAnsi" w:hAnsiTheme="minorHAnsi" w:cstheme="minorHAnsi"/>
+                <w:color w:val="FF0000"/>
+                <w:sz w:val="22"/>
+                <w:szCs w:val="22"/>
+                <w:lang w:val="es-AR"/>
+              </w:rPr>
+              <w:t>13/10</w:t>
+            </w:r>
           </w:p>
         </w:tc>
         <w:tc>
@@ -3049,6 +3060,15 @@
                 <w:lang w:val="es-AR"/>
               </w:rPr>
             </w:pPr>
+            <w:r>
+              <w:rPr>
+                <w:rFonts w:asciiTheme="minorHAnsi" w:hAnsiTheme="minorHAnsi" w:cstheme="minorHAnsi"/>
+                <w:sz w:val="22"/>
+                <w:szCs w:val="22"/>
+                <w:lang w:val="es-AR"/>
+              </w:rPr>
+              <w:t>-</w:t>
+            </w:r>
           </w:p>
         </w:tc>
         <w:tc>

</xml_diff>

<commit_message>
doc: actualizar planificacion del plan de iteracion
</commit_message>
<xml_diff>
--- a/3. Etapa de construcción/Iteración 1/Plan de iteración/Plan de Iteración C1_Vesta Risk Manager_T-Code.docx
+++ b/3. Etapa de construcción/Iteración 1/Plan de iteración/Plan de Iteración C1_Vesta Risk Manager_T-Code.docx
@@ -2632,7 +2632,6 @@
                 <w:szCs w:val="22"/>
               </w:rPr>
             </w:pPr>
-            <w:proofErr w:type="spellStart"/>
             <w:r>
               <w:rPr>
                 <w:rFonts w:asciiTheme="minorHAnsi" w:hAnsiTheme="minorHAnsi" w:cstheme="minorHAnsi"/>
@@ -2641,9 +2640,8 @@
                 <w:sz w:val="22"/>
                 <w:szCs w:val="22"/>
               </w:rPr>
-              <w:t>Elaborar</w:t>
-            </w:r>
-            <w:proofErr w:type="spellEnd"/>
+              <w:t xml:space="preserve">Elaborar </w:t>
+            </w:r>
             <w:r>
               <w:rPr>
                 <w:rFonts w:asciiTheme="minorHAnsi" w:hAnsiTheme="minorHAnsi" w:cstheme="minorHAnsi"/>
@@ -2652,42 +2650,8 @@
                 <w:sz w:val="22"/>
                 <w:szCs w:val="22"/>
               </w:rPr>
-              <w:t xml:space="preserve"> </w:t>
-            </w:r>
-            <w:proofErr w:type="spellStart"/>
-            <w:r>
-              <w:rPr>
-                <w:rFonts w:asciiTheme="minorHAnsi" w:hAnsiTheme="minorHAnsi" w:cstheme="minorHAnsi"/>
-                <w:b/>
-                <w:bCs/>
-                <w:sz w:val="22"/>
-                <w:szCs w:val="22"/>
-              </w:rPr>
-              <w:t>modelo</w:t>
-            </w:r>
-            <w:proofErr w:type="spellEnd"/>
-            <w:r>
-              <w:rPr>
-                <w:rFonts w:asciiTheme="minorHAnsi" w:hAnsiTheme="minorHAnsi" w:cstheme="minorHAnsi"/>
-                <w:b/>
-                <w:bCs/>
-                <w:sz w:val="22"/>
-                <w:szCs w:val="22"/>
-              </w:rPr>
-              <w:t xml:space="preserve"> </w:t>
-            </w:r>
-            <w:proofErr w:type="spellStart"/>
-            <w:r>
-              <w:rPr>
-                <w:rFonts w:asciiTheme="minorHAnsi" w:hAnsiTheme="minorHAnsi" w:cstheme="minorHAnsi"/>
-                <w:b/>
-                <w:bCs/>
-                <w:sz w:val="22"/>
-                <w:szCs w:val="22"/>
-              </w:rPr>
-              <w:t>arquitectónico</w:t>
-            </w:r>
-            <w:proofErr w:type="spellEnd"/>
+              <w:t>modelo arquitectónico</w:t>
+            </w:r>
           </w:p>
         </w:tc>
         <w:tc>
@@ -2895,6 +2859,16 @@
                 <w:szCs w:val="22"/>
               </w:rPr>
             </w:pPr>
+            <w:r>
+              <w:rPr>
+                <w:rFonts w:asciiTheme="minorHAnsi" w:hAnsiTheme="minorHAnsi" w:cstheme="minorHAnsi"/>
+                <w:color w:val="FF0000"/>
+                <w:sz w:val="22"/>
+                <w:szCs w:val="22"/>
+                <w:lang w:val="es-AR"/>
+              </w:rPr>
+              <w:t>13/10</w:t>
+            </w:r>
           </w:p>
         </w:tc>
         <w:tc>
@@ -2910,6 +2884,14 @@
                 <w:szCs w:val="22"/>
               </w:rPr>
             </w:pPr>
+            <w:r>
+              <w:rPr>
+                <w:rFonts w:asciiTheme="minorHAnsi" w:hAnsiTheme="minorHAnsi" w:cstheme="minorHAnsi"/>
+                <w:sz w:val="22"/>
+                <w:szCs w:val="22"/>
+              </w:rPr>
+              <w:t>-</w:t>
+            </w:r>
           </w:p>
         </w:tc>
         <w:tc>
@@ -3193,6 +3175,16 @@
                 <w:lang w:val="es-AR"/>
               </w:rPr>
             </w:pPr>
+            <w:r>
+              <w:rPr>
+                <w:rFonts w:asciiTheme="minorHAnsi" w:hAnsiTheme="minorHAnsi" w:cstheme="minorHAnsi"/>
+                <w:color w:val="FF0000"/>
+                <w:sz w:val="22"/>
+                <w:szCs w:val="22"/>
+                <w:lang w:val="es-AR"/>
+              </w:rPr>
+              <w:t>13/10</w:t>
+            </w:r>
           </w:p>
         </w:tc>
         <w:tc>
@@ -3209,6 +3201,16 @@
                 <w:lang w:val="es-AR"/>
               </w:rPr>
             </w:pPr>
+            <w:r>
+              <w:rPr>
+                <w:rFonts w:asciiTheme="minorHAnsi" w:hAnsiTheme="minorHAnsi" w:cstheme="minorHAnsi"/>
+                <w:color w:val="FF0000"/>
+                <w:sz w:val="22"/>
+                <w:szCs w:val="22"/>
+                <w:lang w:val="es-AR"/>
+              </w:rPr>
+              <w:t>14/10</w:t>
+            </w:r>
           </w:p>
         </w:tc>
         <w:tc>
@@ -3333,6 +3335,36 @@
                 <w:lang w:val="es-AR"/>
               </w:rPr>
             </w:pPr>
+            <w:r>
+              <w:rPr>
+                <w:rFonts w:asciiTheme="minorHAnsi" w:hAnsiTheme="minorHAnsi" w:cstheme="minorHAnsi"/>
+                <w:color w:val="FF0000"/>
+                <w:sz w:val="22"/>
+                <w:szCs w:val="22"/>
+                <w:lang w:val="es-AR"/>
+              </w:rPr>
+              <w:t>1</w:t>
+            </w:r>
+            <w:r>
+              <w:rPr>
+                <w:rFonts w:asciiTheme="minorHAnsi" w:hAnsiTheme="minorHAnsi" w:cstheme="minorHAnsi"/>
+                <w:color w:val="FF0000"/>
+                <w:sz w:val="22"/>
+                <w:szCs w:val="22"/>
+                <w:lang w:val="es-AR"/>
+              </w:rPr>
+              <w:t>4</w:t>
+            </w:r>
+            <w:r>
+              <w:rPr>
+                <w:rFonts w:asciiTheme="minorHAnsi" w:hAnsiTheme="minorHAnsi" w:cstheme="minorHAnsi"/>
+                <w:color w:val="FF0000"/>
+                <w:sz w:val="22"/>
+                <w:szCs w:val="22"/>
+                <w:lang w:val="es-AR"/>
+              </w:rPr>
+              <w:t>/10</w:t>
+            </w:r>
           </w:p>
         </w:tc>
         <w:tc>
@@ -3349,6 +3381,36 @@
                 <w:lang w:val="es-AR"/>
               </w:rPr>
             </w:pPr>
+            <w:r>
+              <w:rPr>
+                <w:rFonts w:asciiTheme="minorHAnsi" w:hAnsiTheme="minorHAnsi" w:cstheme="minorHAnsi"/>
+                <w:color w:val="FF0000"/>
+                <w:sz w:val="22"/>
+                <w:szCs w:val="22"/>
+                <w:lang w:val="es-AR"/>
+              </w:rPr>
+              <w:t>1</w:t>
+            </w:r>
+            <w:r>
+              <w:rPr>
+                <w:rFonts w:asciiTheme="minorHAnsi" w:hAnsiTheme="minorHAnsi" w:cstheme="minorHAnsi"/>
+                <w:color w:val="FF0000"/>
+                <w:sz w:val="22"/>
+                <w:szCs w:val="22"/>
+                <w:lang w:val="es-AR"/>
+              </w:rPr>
+              <w:t>4</w:t>
+            </w:r>
+            <w:r>
+              <w:rPr>
+                <w:rFonts w:asciiTheme="minorHAnsi" w:hAnsiTheme="minorHAnsi" w:cstheme="minorHAnsi"/>
+                <w:color w:val="FF0000"/>
+                <w:sz w:val="22"/>
+                <w:szCs w:val="22"/>
+                <w:lang w:val="es-AR"/>
+              </w:rPr>
+              <w:t>/10</w:t>
+            </w:r>
           </w:p>
         </w:tc>
         <w:tc>
@@ -3473,6 +3535,36 @@
                 <w:lang w:val="es-AR"/>
               </w:rPr>
             </w:pPr>
+            <w:r>
+              <w:rPr>
+                <w:rFonts w:asciiTheme="minorHAnsi" w:hAnsiTheme="minorHAnsi" w:cstheme="minorHAnsi"/>
+                <w:color w:val="FF0000"/>
+                <w:sz w:val="22"/>
+                <w:szCs w:val="22"/>
+                <w:lang w:val="es-AR"/>
+              </w:rPr>
+              <w:t>1</w:t>
+            </w:r>
+            <w:r>
+              <w:rPr>
+                <w:rFonts w:asciiTheme="minorHAnsi" w:hAnsiTheme="minorHAnsi" w:cstheme="minorHAnsi"/>
+                <w:color w:val="FF0000"/>
+                <w:sz w:val="22"/>
+                <w:szCs w:val="22"/>
+                <w:lang w:val="es-AR"/>
+              </w:rPr>
+              <w:t>4</w:t>
+            </w:r>
+            <w:r>
+              <w:rPr>
+                <w:rFonts w:asciiTheme="minorHAnsi" w:hAnsiTheme="minorHAnsi" w:cstheme="minorHAnsi"/>
+                <w:color w:val="FF0000"/>
+                <w:sz w:val="22"/>
+                <w:szCs w:val="22"/>
+                <w:lang w:val="es-AR"/>
+              </w:rPr>
+              <w:t>/10</w:t>
+            </w:r>
           </w:p>
         </w:tc>
         <w:tc>
@@ -3489,6 +3581,15 @@
                 <w:lang w:val="es-AR"/>
               </w:rPr>
             </w:pPr>
+            <w:r>
+              <w:rPr>
+                <w:rFonts w:asciiTheme="minorHAnsi" w:hAnsiTheme="minorHAnsi" w:cstheme="minorHAnsi"/>
+                <w:sz w:val="22"/>
+                <w:szCs w:val="22"/>
+                <w:lang w:val="es-AR"/>
+              </w:rPr>
+              <w:t>-</w:t>
+            </w:r>
           </w:p>
         </w:tc>
         <w:tc>
@@ -3613,6 +3714,15 @@
                 <w:lang w:val="es-AR"/>
               </w:rPr>
             </w:pPr>
+            <w:r>
+              <w:rPr>
+                <w:rFonts w:asciiTheme="minorHAnsi" w:hAnsiTheme="minorHAnsi" w:cstheme="minorHAnsi"/>
+                <w:sz w:val="22"/>
+                <w:szCs w:val="22"/>
+                <w:lang w:val="es-AR"/>
+              </w:rPr>
+              <w:t>-</w:t>
+            </w:r>
           </w:p>
         </w:tc>
         <w:tc>
@@ -3629,6 +3739,15 @@
                 <w:lang w:val="es-AR"/>
               </w:rPr>
             </w:pPr>
+            <w:r>
+              <w:rPr>
+                <w:rFonts w:asciiTheme="minorHAnsi" w:hAnsiTheme="minorHAnsi" w:cstheme="minorHAnsi"/>
+                <w:sz w:val="22"/>
+                <w:szCs w:val="22"/>
+                <w:lang w:val="es-AR"/>
+              </w:rPr>
+              <w:t>-</w:t>
+            </w:r>
           </w:p>
         </w:tc>
         <w:tc>
@@ -3753,6 +3872,15 @@
                 <w:lang w:val="es-AR"/>
               </w:rPr>
             </w:pPr>
+            <w:r>
+              <w:rPr>
+                <w:rFonts w:asciiTheme="minorHAnsi" w:hAnsiTheme="minorHAnsi" w:cstheme="minorHAnsi"/>
+                <w:sz w:val="22"/>
+                <w:szCs w:val="22"/>
+                <w:lang w:val="es-AR"/>
+              </w:rPr>
+              <w:t>-</w:t>
+            </w:r>
           </w:p>
         </w:tc>
         <w:tc>
@@ -3769,6 +3897,15 @@
                 <w:lang w:val="es-AR"/>
               </w:rPr>
             </w:pPr>
+            <w:r>
+              <w:rPr>
+                <w:rFonts w:asciiTheme="minorHAnsi" w:hAnsiTheme="minorHAnsi" w:cstheme="minorHAnsi"/>
+                <w:sz w:val="22"/>
+                <w:szCs w:val="22"/>
+                <w:lang w:val="es-AR"/>
+              </w:rPr>
+              <w:t>-</w:t>
+            </w:r>
           </w:p>
         </w:tc>
         <w:tc>
@@ -3910,6 +4047,14 @@
                 <w:szCs w:val="22"/>
               </w:rPr>
             </w:pPr>
+            <w:r>
+              <w:rPr>
+                <w:rFonts w:asciiTheme="minorHAnsi" w:hAnsiTheme="minorHAnsi" w:cstheme="minorHAnsi"/>
+                <w:sz w:val="22"/>
+                <w:szCs w:val="22"/>
+              </w:rPr>
+              <w:t>-</w:t>
+            </w:r>
           </w:p>
         </w:tc>
         <w:tc>
@@ -3925,6 +4070,14 @@
                 <w:szCs w:val="22"/>
               </w:rPr>
             </w:pPr>
+            <w:r>
+              <w:rPr>
+                <w:rFonts w:asciiTheme="minorHAnsi" w:hAnsiTheme="minorHAnsi" w:cstheme="minorHAnsi"/>
+                <w:sz w:val="22"/>
+                <w:szCs w:val="22"/>
+              </w:rPr>
+              <w:t>-</w:t>
+            </w:r>
           </w:p>
         </w:tc>
         <w:tc>
@@ -4085,6 +4238,15 @@
                 <w:lang w:val="es-AR"/>
               </w:rPr>
             </w:pPr>
+            <w:r>
+              <w:rPr>
+                <w:rFonts w:asciiTheme="minorHAnsi" w:hAnsiTheme="minorHAnsi" w:cstheme="minorHAnsi"/>
+                <w:sz w:val="22"/>
+                <w:szCs w:val="22"/>
+                <w:lang w:val="es-AR"/>
+              </w:rPr>
+              <w:t>-</w:t>
+            </w:r>
           </w:p>
         </w:tc>
         <w:tc>
@@ -4101,6 +4263,16 @@
                 <w:lang w:val="es-AR"/>
               </w:rPr>
             </w:pPr>
+            <w:r>
+              <w:rPr>
+                <w:rFonts w:asciiTheme="minorHAnsi" w:hAnsiTheme="minorHAnsi" w:cstheme="minorHAnsi"/>
+                <w:color w:val="FF0000"/>
+                <w:sz w:val="22"/>
+                <w:szCs w:val="22"/>
+                <w:lang w:val="es-AR"/>
+              </w:rPr>
+              <w:t>15/10</w:t>
+            </w:r>
           </w:p>
         </w:tc>
         <w:tc>
@@ -4246,6 +4418,14 @@
                 <w:szCs w:val="22"/>
               </w:rPr>
             </w:pPr>
+            <w:r>
+              <w:rPr>
+                <w:rFonts w:asciiTheme="minorHAnsi" w:hAnsiTheme="minorHAnsi" w:cstheme="minorHAnsi"/>
+                <w:sz w:val="22"/>
+                <w:szCs w:val="22"/>
+              </w:rPr>
+              <w:t>-</w:t>
+            </w:r>
           </w:p>
         </w:tc>
         <w:tc>
@@ -4261,6 +4441,14 @@
                 <w:szCs w:val="22"/>
               </w:rPr>
             </w:pPr>
+            <w:r>
+              <w:rPr>
+                <w:rFonts w:asciiTheme="minorHAnsi" w:hAnsiTheme="minorHAnsi" w:cstheme="minorHAnsi"/>
+                <w:sz w:val="22"/>
+                <w:szCs w:val="22"/>
+              </w:rPr>
+              <w:t>-</w:t>
+            </w:r>
           </w:p>
         </w:tc>
         <w:tc>
@@ -4555,6 +4743,15 @@
                 <w:lang w:val="es-AR"/>
               </w:rPr>
             </w:pPr>
+            <w:r>
+              <w:rPr>
+                <w:rFonts w:asciiTheme="minorHAnsi" w:hAnsiTheme="minorHAnsi" w:cstheme="minorHAnsi"/>
+                <w:sz w:val="22"/>
+                <w:szCs w:val="22"/>
+                <w:lang w:val="es-AR"/>
+              </w:rPr>
+              <w:t>-</w:t>
+            </w:r>
           </w:p>
         </w:tc>
         <w:tc>
@@ -4571,6 +4768,15 @@
                 <w:lang w:val="es-AR"/>
               </w:rPr>
             </w:pPr>
+            <w:r>
+              <w:rPr>
+                <w:rFonts w:asciiTheme="minorHAnsi" w:hAnsiTheme="minorHAnsi" w:cstheme="minorHAnsi"/>
+                <w:sz w:val="22"/>
+                <w:szCs w:val="22"/>
+                <w:lang w:val="es-AR"/>
+              </w:rPr>
+              <w:t>-</w:t>
+            </w:r>
           </w:p>
         </w:tc>
         <w:tc>
@@ -4731,6 +4937,15 @@
                 <w:lang w:val="es-AR"/>
               </w:rPr>
             </w:pPr>
+            <w:r>
+              <w:rPr>
+                <w:rFonts w:asciiTheme="minorHAnsi" w:hAnsiTheme="minorHAnsi" w:cstheme="minorHAnsi"/>
+                <w:sz w:val="22"/>
+                <w:szCs w:val="22"/>
+                <w:lang w:val="es-AR"/>
+              </w:rPr>
+              <w:t>-</w:t>
+            </w:r>
           </w:p>
         </w:tc>
         <w:tc>
@@ -4747,6 +4962,15 @@
                 <w:lang w:val="es-AR"/>
               </w:rPr>
             </w:pPr>
+            <w:r>
+              <w:rPr>
+                <w:rFonts w:asciiTheme="minorHAnsi" w:hAnsiTheme="minorHAnsi" w:cstheme="minorHAnsi"/>
+                <w:sz w:val="22"/>
+                <w:szCs w:val="22"/>
+                <w:lang w:val="es-AR"/>
+              </w:rPr>
+              <w:t>-</w:t>
+            </w:r>
           </w:p>
         </w:tc>
         <w:tc>
@@ -4889,6 +5113,15 @@
                 <w:lang w:val="es-AR"/>
               </w:rPr>
             </w:pPr>
+            <w:r>
+              <w:rPr>
+                <w:rFonts w:asciiTheme="minorHAnsi" w:hAnsiTheme="minorHAnsi" w:cstheme="minorHAnsi"/>
+                <w:sz w:val="22"/>
+                <w:szCs w:val="22"/>
+                <w:lang w:val="es-AR"/>
+              </w:rPr>
+              <w:t>-</w:t>
+            </w:r>
           </w:p>
         </w:tc>
         <w:tc>
@@ -4905,6 +5138,16 @@
                 <w:lang w:val="es-AR"/>
               </w:rPr>
             </w:pPr>
+            <w:r>
+              <w:rPr>
+                <w:rFonts w:asciiTheme="minorHAnsi" w:hAnsiTheme="minorHAnsi" w:cstheme="minorHAnsi"/>
+                <w:color w:val="FF0000"/>
+                <w:sz w:val="22"/>
+                <w:szCs w:val="22"/>
+                <w:lang w:val="es-AR"/>
+              </w:rPr>
+              <w:t>18/10</w:t>
+            </w:r>
           </w:p>
         </w:tc>
         <w:tc>
@@ -5029,6 +5272,15 @@
                 <w:lang w:val="es-AR"/>
               </w:rPr>
             </w:pPr>
+            <w:r>
+              <w:rPr>
+                <w:rFonts w:asciiTheme="minorHAnsi" w:hAnsiTheme="minorHAnsi" w:cstheme="minorHAnsi"/>
+                <w:sz w:val="22"/>
+                <w:szCs w:val="22"/>
+                <w:lang w:val="es-AR"/>
+              </w:rPr>
+              <w:t>-</w:t>
+            </w:r>
           </w:p>
         </w:tc>
         <w:tc>
@@ -5045,6 +5297,15 @@
                 <w:lang w:val="es-AR"/>
               </w:rPr>
             </w:pPr>
+            <w:r>
+              <w:rPr>
+                <w:rFonts w:asciiTheme="minorHAnsi" w:hAnsiTheme="minorHAnsi" w:cstheme="minorHAnsi"/>
+                <w:sz w:val="22"/>
+                <w:szCs w:val="22"/>
+                <w:lang w:val="es-AR"/>
+              </w:rPr>
+              <w:t>-</w:t>
+            </w:r>
           </w:p>
         </w:tc>
         <w:tc>
@@ -5185,6 +5446,16 @@
                 <w:lang w:val="es-AR"/>
               </w:rPr>
             </w:pPr>
+            <w:r>
+              <w:rPr>
+                <w:rFonts w:asciiTheme="minorHAnsi" w:hAnsiTheme="minorHAnsi" w:cstheme="minorHAnsi"/>
+                <w:color w:val="FF0000"/>
+                <w:sz w:val="22"/>
+                <w:szCs w:val="22"/>
+                <w:lang w:val="es-AR"/>
+              </w:rPr>
+              <w:t>18/10</w:t>
+            </w:r>
           </w:p>
         </w:tc>
         <w:tc>
@@ -5297,34 +5568,28 @@
         </w:tc>
         <w:tc>
           <w:tcPr>
-            <w:tcW w:w="646" w:type="pct"/>
-          </w:tcPr>
-          <w:p>
-            <w:pPr>
-              <w:jc w:val="center"/>
-              <w:rPr>
-                <w:rFonts w:asciiTheme="minorHAnsi" w:hAnsiTheme="minorHAnsi" w:cstheme="minorHAnsi"/>
-                <w:sz w:val="22"/>
-                <w:szCs w:val="22"/>
-                <w:lang w:val="es-AR"/>
-              </w:rPr>
-            </w:pPr>
-          </w:p>
-        </w:tc>
-        <w:tc>
-          <w:tcPr>
-            <w:tcW w:w="662" w:type="pct"/>
-          </w:tcPr>
-          <w:p>
-            <w:pPr>
-              <w:jc w:val="center"/>
-              <w:rPr>
-                <w:rFonts w:asciiTheme="minorHAnsi" w:hAnsiTheme="minorHAnsi" w:cstheme="minorHAnsi"/>
-                <w:sz w:val="22"/>
-                <w:szCs w:val="22"/>
-                <w:lang w:val="es-AR"/>
-              </w:rPr>
-            </w:pPr>
+            <w:tcW w:w="1308" w:type="pct"/>
+            <w:gridSpan w:val="2"/>
+          </w:tcPr>
+          <w:p>
+            <w:pPr>
+              <w:jc w:val="center"/>
+              <w:rPr>
+                <w:rFonts w:asciiTheme="minorHAnsi" w:hAnsiTheme="minorHAnsi" w:cstheme="minorHAnsi"/>
+                <w:sz w:val="22"/>
+                <w:szCs w:val="22"/>
+                <w:lang w:val="es-AR"/>
+              </w:rPr>
+            </w:pPr>
+            <w:r>
+              <w:rPr>
+                <w:rFonts w:asciiTheme="minorHAnsi" w:hAnsiTheme="minorHAnsi" w:cstheme="minorHAnsi"/>
+                <w:sz w:val="22"/>
+                <w:szCs w:val="22"/>
+                <w:lang w:val="es-AR"/>
+              </w:rPr>
+              <w:t>No se realizo</w:t>
+            </w:r>
           </w:p>
         </w:tc>
         <w:tc>
@@ -5464,6 +5729,16 @@
                 <w:szCs w:val="22"/>
               </w:rPr>
             </w:pPr>
+            <w:r>
+              <w:rPr>
+                <w:rFonts w:asciiTheme="minorHAnsi" w:hAnsiTheme="minorHAnsi" w:cstheme="minorHAnsi"/>
+                <w:color w:val="FF0000"/>
+                <w:sz w:val="22"/>
+                <w:szCs w:val="22"/>
+                <w:lang w:val="es-AR"/>
+              </w:rPr>
+              <w:t>18/10</w:t>
+            </w:r>
           </w:p>
         </w:tc>
         <w:tc>
@@ -5596,6 +5871,14 @@
                 <w:szCs w:val="22"/>
               </w:rPr>
             </w:pPr>
+            <w:r>
+              <w:rPr>
+                <w:rFonts w:asciiTheme="minorHAnsi" w:hAnsiTheme="minorHAnsi" w:cstheme="minorHAnsi"/>
+                <w:sz w:val="22"/>
+                <w:szCs w:val="22"/>
+              </w:rPr>
+              <w:t>-</w:t>
+            </w:r>
           </w:p>
         </w:tc>
         <w:tc>
@@ -5611,6 +5894,16 @@
                 <w:szCs w:val="22"/>
               </w:rPr>
             </w:pPr>
+            <w:r>
+              <w:rPr>
+                <w:rFonts w:asciiTheme="minorHAnsi" w:hAnsiTheme="minorHAnsi" w:cstheme="minorHAnsi"/>
+                <w:color w:val="FF0000"/>
+                <w:sz w:val="22"/>
+                <w:szCs w:val="22"/>
+                <w:lang w:val="es-AR"/>
+              </w:rPr>
+              <w:t>18/10</w:t>
+            </w:r>
           </w:p>
         </w:tc>
         <w:tc>
@@ -5891,11 +6184,42 @@
               <w:jc w:val="center"/>
               <w:rPr>
                 <w:rFonts w:asciiTheme="minorHAnsi" w:hAnsiTheme="minorHAnsi" w:cstheme="minorHAnsi"/>
-                <w:sz w:val="22"/>
-                <w:szCs w:val="22"/>
-                <w:lang w:val="es-AR"/>
-              </w:rPr>
-            </w:pPr>
+                <w:color w:val="FF0000"/>
+                <w:sz w:val="22"/>
+                <w:szCs w:val="22"/>
+                <w:lang w:val="es-AR"/>
+              </w:rPr>
+            </w:pPr>
+            <w:r>
+              <w:rPr>
+                <w:rFonts w:asciiTheme="minorHAnsi" w:hAnsiTheme="minorHAnsi" w:cstheme="minorHAnsi"/>
+                <w:color w:val="FF0000"/>
+                <w:sz w:val="22"/>
+                <w:szCs w:val="22"/>
+                <w:lang w:val="es-AR"/>
+              </w:rPr>
+              <w:t>1</w:t>
+            </w:r>
+            <w:r>
+              <w:rPr>
+                <w:rFonts w:asciiTheme="minorHAnsi" w:hAnsiTheme="minorHAnsi" w:cstheme="minorHAnsi"/>
+                <w:color w:val="FF0000"/>
+                <w:sz w:val="22"/>
+                <w:szCs w:val="22"/>
+                <w:lang w:val="es-AR"/>
+              </w:rPr>
+              <w:t>7</w:t>
+            </w:r>
+            <w:r>
+              <w:rPr>
+                <w:rFonts w:asciiTheme="minorHAnsi" w:hAnsiTheme="minorHAnsi" w:cstheme="minorHAnsi"/>
+                <w:color w:val="FF0000"/>
+                <w:sz w:val="22"/>
+                <w:szCs w:val="22"/>
+                <w:lang w:val="es-AR"/>
+              </w:rPr>
+              <w:t>/10</w:t>
+            </w:r>
           </w:p>
         </w:tc>
         <w:tc>
@@ -5912,6 +6236,16 @@
                 <w:lang w:val="es-AR"/>
               </w:rPr>
             </w:pPr>
+            <w:r>
+              <w:rPr>
+                <w:rFonts w:asciiTheme="minorHAnsi" w:hAnsiTheme="minorHAnsi" w:cstheme="minorHAnsi"/>
+                <w:color w:val="FF0000"/>
+                <w:sz w:val="22"/>
+                <w:szCs w:val="22"/>
+                <w:lang w:val="es-AR"/>
+              </w:rPr>
+              <w:t>18/10</w:t>
+            </w:r>
           </w:p>
         </w:tc>
         <w:tc>
@@ -6036,6 +6370,36 @@
                 <w:lang w:val="es-AR"/>
               </w:rPr>
             </w:pPr>
+            <w:r>
+              <w:rPr>
+                <w:rFonts w:asciiTheme="minorHAnsi" w:hAnsiTheme="minorHAnsi" w:cstheme="minorHAnsi"/>
+                <w:color w:val="FF0000"/>
+                <w:sz w:val="22"/>
+                <w:szCs w:val="22"/>
+                <w:lang w:val="es-AR"/>
+              </w:rPr>
+              <w:t>1</w:t>
+            </w:r>
+            <w:r>
+              <w:rPr>
+                <w:rFonts w:asciiTheme="minorHAnsi" w:hAnsiTheme="minorHAnsi" w:cstheme="minorHAnsi"/>
+                <w:color w:val="FF0000"/>
+                <w:sz w:val="22"/>
+                <w:szCs w:val="22"/>
+                <w:lang w:val="es-AR"/>
+              </w:rPr>
+              <w:t>7</w:t>
+            </w:r>
+            <w:r>
+              <w:rPr>
+                <w:rFonts w:asciiTheme="minorHAnsi" w:hAnsiTheme="minorHAnsi" w:cstheme="minorHAnsi"/>
+                <w:color w:val="FF0000"/>
+                <w:sz w:val="22"/>
+                <w:szCs w:val="22"/>
+                <w:lang w:val="es-AR"/>
+              </w:rPr>
+              <w:t>/10</w:t>
+            </w:r>
           </w:p>
         </w:tc>
         <w:tc>
@@ -6052,6 +6416,16 @@
                 <w:lang w:val="es-AR"/>
               </w:rPr>
             </w:pPr>
+            <w:r>
+              <w:rPr>
+                <w:rFonts w:asciiTheme="minorHAnsi" w:hAnsiTheme="minorHAnsi" w:cstheme="minorHAnsi"/>
+                <w:color w:val="FF0000"/>
+                <w:sz w:val="22"/>
+                <w:szCs w:val="22"/>
+                <w:lang w:val="es-AR"/>
+              </w:rPr>
+              <w:t>18/10</w:t>
+            </w:r>
           </w:p>
         </w:tc>
         <w:tc>
@@ -6106,27 +6480,7 @@
                 <w:szCs w:val="22"/>
                 <w:lang w:val="es-AR"/>
               </w:rPr>
-              <w:t xml:space="preserve">Realizar </w:t>
-            </w:r>
-            <w:proofErr w:type="spellStart"/>
-            <w:r>
-              <w:rPr>
-                <w:rFonts w:asciiTheme="minorHAnsi" w:hAnsiTheme="minorHAnsi" w:cstheme="minorHAnsi"/>
-                <w:sz w:val="22"/>
-                <w:szCs w:val="22"/>
-                <w:lang w:val="es-AR"/>
-              </w:rPr>
-              <w:t>correciones</w:t>
-            </w:r>
-            <w:proofErr w:type="spellEnd"/>
-            <w:r>
-              <w:rPr>
-                <w:rFonts w:asciiTheme="minorHAnsi" w:hAnsiTheme="minorHAnsi" w:cstheme="minorHAnsi"/>
-                <w:sz w:val="22"/>
-                <w:szCs w:val="22"/>
-                <w:lang w:val="es-AR"/>
-              </w:rPr>
-              <w:t xml:space="preserve"> a las clases de diseño</w:t>
+              <w:t>Realizar correciones a las clases de diseño</w:t>
             </w:r>
           </w:p>
         </w:tc>
@@ -6196,6 +6550,36 @@
                 <w:lang w:val="es-AR"/>
               </w:rPr>
             </w:pPr>
+            <w:r>
+              <w:rPr>
+                <w:rFonts w:asciiTheme="minorHAnsi" w:hAnsiTheme="minorHAnsi" w:cstheme="minorHAnsi"/>
+                <w:color w:val="FF0000"/>
+                <w:sz w:val="22"/>
+                <w:szCs w:val="22"/>
+                <w:lang w:val="es-AR"/>
+              </w:rPr>
+              <w:t>1</w:t>
+            </w:r>
+            <w:r>
+              <w:rPr>
+                <w:rFonts w:asciiTheme="minorHAnsi" w:hAnsiTheme="minorHAnsi" w:cstheme="minorHAnsi"/>
+                <w:color w:val="FF0000"/>
+                <w:sz w:val="22"/>
+                <w:szCs w:val="22"/>
+                <w:lang w:val="es-AR"/>
+              </w:rPr>
+              <w:t>7</w:t>
+            </w:r>
+            <w:r>
+              <w:rPr>
+                <w:rFonts w:asciiTheme="minorHAnsi" w:hAnsiTheme="minorHAnsi" w:cstheme="minorHAnsi"/>
+                <w:color w:val="FF0000"/>
+                <w:sz w:val="22"/>
+                <w:szCs w:val="22"/>
+                <w:lang w:val="es-AR"/>
+              </w:rPr>
+              <w:t>/10</w:t>
+            </w:r>
           </w:p>
         </w:tc>
         <w:tc>
@@ -6212,6 +6596,16 @@
                 <w:lang w:val="es-AR"/>
               </w:rPr>
             </w:pPr>
+            <w:r>
+              <w:rPr>
+                <w:rFonts w:asciiTheme="minorHAnsi" w:hAnsiTheme="minorHAnsi" w:cstheme="minorHAnsi"/>
+                <w:color w:val="FF0000"/>
+                <w:sz w:val="22"/>
+                <w:szCs w:val="22"/>
+                <w:lang w:val="es-AR"/>
+              </w:rPr>
+              <w:t>18/10</w:t>
+            </w:r>
           </w:p>
         </w:tc>
         <w:tc>
@@ -6323,25 +6717,7 @@
                 <w:szCs w:val="22"/>
                 <w:lang w:val="es-AR"/>
               </w:rPr>
-              <w:t>1</w:t>
-            </w:r>
-            <w:r>
-              <w:rPr>
-                <w:rFonts w:asciiTheme="minorHAnsi" w:hAnsiTheme="minorHAnsi" w:cstheme="minorHAnsi"/>
-                <w:sz w:val="22"/>
-                <w:szCs w:val="22"/>
-                <w:lang w:val="es-AR"/>
-              </w:rPr>
-              <w:t>6</w:t>
-            </w:r>
-            <w:r>
-              <w:rPr>
-                <w:rFonts w:asciiTheme="minorHAnsi" w:hAnsiTheme="minorHAnsi" w:cstheme="minorHAnsi"/>
-                <w:sz w:val="22"/>
-                <w:szCs w:val="22"/>
-                <w:lang w:val="es-AR"/>
-              </w:rPr>
-              <w:t>/10</w:t>
+              <w:t>16/10</w:t>
             </w:r>
           </w:p>
         </w:tc>
@@ -6359,6 +6735,15 @@
                 <w:lang w:val="es-AR"/>
               </w:rPr>
             </w:pPr>
+            <w:r>
+              <w:rPr>
+                <w:rFonts w:asciiTheme="minorHAnsi" w:hAnsiTheme="minorHAnsi" w:cstheme="minorHAnsi"/>
+                <w:sz w:val="22"/>
+                <w:szCs w:val="22"/>
+                <w:lang w:val="es-AR"/>
+              </w:rPr>
+              <w:t>-</w:t>
+            </w:r>
           </w:p>
         </w:tc>
         <w:tc>
@@ -6375,6 +6760,15 @@
                 <w:lang w:val="es-AR"/>
               </w:rPr>
             </w:pPr>
+            <w:r>
+              <w:rPr>
+                <w:rFonts w:asciiTheme="minorHAnsi" w:hAnsiTheme="minorHAnsi" w:cstheme="minorHAnsi"/>
+                <w:sz w:val="22"/>
+                <w:szCs w:val="22"/>
+                <w:lang w:val="es-AR"/>
+              </w:rPr>
+              <w:t>-</w:t>
+            </w:r>
           </w:p>
         </w:tc>
         <w:tc>
@@ -6499,6 +6893,15 @@
                 <w:lang w:val="es-AR"/>
               </w:rPr>
             </w:pPr>
+            <w:r>
+              <w:rPr>
+                <w:rFonts w:asciiTheme="minorHAnsi" w:hAnsiTheme="minorHAnsi" w:cstheme="minorHAnsi"/>
+                <w:sz w:val="22"/>
+                <w:szCs w:val="22"/>
+                <w:lang w:val="es-AR"/>
+              </w:rPr>
+              <w:t>-</w:t>
+            </w:r>
           </w:p>
         </w:tc>
         <w:tc>
@@ -6515,6 +6918,15 @@
                 <w:lang w:val="es-AR"/>
               </w:rPr>
             </w:pPr>
+            <w:r>
+              <w:rPr>
+                <w:rFonts w:asciiTheme="minorHAnsi" w:hAnsiTheme="minorHAnsi" w:cstheme="minorHAnsi"/>
+                <w:sz w:val="22"/>
+                <w:szCs w:val="22"/>
+                <w:lang w:val="es-AR"/>
+              </w:rPr>
+              <w:t>-</w:t>
+            </w:r>
           </w:p>
         </w:tc>
         <w:tc>
@@ -6639,6 +7051,15 @@
                 <w:lang w:val="es-AR"/>
               </w:rPr>
             </w:pPr>
+            <w:r>
+              <w:rPr>
+                <w:rFonts w:asciiTheme="minorHAnsi" w:hAnsiTheme="minorHAnsi" w:cstheme="minorHAnsi"/>
+                <w:sz w:val="22"/>
+                <w:szCs w:val="22"/>
+                <w:lang w:val="es-AR"/>
+              </w:rPr>
+              <w:t>-</w:t>
+            </w:r>
           </w:p>
         </w:tc>
         <w:tc>
@@ -6655,6 +7076,15 @@
                 <w:lang w:val="es-AR"/>
               </w:rPr>
             </w:pPr>
+            <w:r>
+              <w:rPr>
+                <w:rFonts w:asciiTheme="minorHAnsi" w:hAnsiTheme="minorHAnsi" w:cstheme="minorHAnsi"/>
+                <w:sz w:val="22"/>
+                <w:szCs w:val="22"/>
+                <w:lang w:val="es-AR"/>
+              </w:rPr>
+              <w:t>-</w:t>
+            </w:r>
           </w:p>
         </w:tc>
         <w:tc>
@@ -6784,6 +7214,16 @@
                 <w:lang w:val="es-AR"/>
               </w:rPr>
             </w:pPr>
+            <w:r>
+              <w:rPr>
+                <w:rFonts w:asciiTheme="minorHAnsi" w:hAnsiTheme="minorHAnsi" w:cstheme="minorHAnsi"/>
+                <w:color w:val="FF0000"/>
+                <w:sz w:val="22"/>
+                <w:szCs w:val="22"/>
+                <w:lang w:val="es-AR"/>
+              </w:rPr>
+              <w:t>18/10</w:t>
+            </w:r>
           </w:p>
         </w:tc>
         <w:tc>
@@ -6800,6 +7240,15 @@
                 <w:lang w:val="es-AR"/>
               </w:rPr>
             </w:pPr>
+            <w:r>
+              <w:rPr>
+                <w:rFonts w:asciiTheme="minorHAnsi" w:hAnsiTheme="minorHAnsi" w:cstheme="minorHAnsi"/>
+                <w:sz w:val="22"/>
+                <w:szCs w:val="22"/>
+                <w:lang w:val="es-AR"/>
+              </w:rPr>
+              <w:t>-</w:t>
+            </w:r>
           </w:p>
         </w:tc>
         <w:tc>
@@ -6859,29 +7308,7 @@
                 <w:szCs w:val="22"/>
                 <w:lang w:val="es-AR"/>
               </w:rPr>
-              <w:t xml:space="preserve">Priorización e inicio de diseño </w:t>
-            </w:r>
-            <w:r>
-              <w:rPr>
-                <w:rFonts w:asciiTheme="minorHAnsi" w:hAnsiTheme="minorHAnsi" w:cstheme="minorHAnsi"/>
-                <w:b/>
-                <w:bCs/>
-                <w:sz w:val="22"/>
-                <w:szCs w:val="22"/>
-                <w:lang w:val="es-AR"/>
-              </w:rPr>
-              <w:t>primera</w:t>
-            </w:r>
-            <w:r>
-              <w:rPr>
-                <w:rFonts w:asciiTheme="minorHAnsi" w:hAnsiTheme="minorHAnsi" w:cstheme="minorHAnsi"/>
-                <w:b/>
-                <w:bCs/>
-                <w:sz w:val="22"/>
-                <w:szCs w:val="22"/>
-                <w:lang w:val="es-AR"/>
-              </w:rPr>
-              <w:t xml:space="preserve"> tanda de casos de uso</w:t>
+              <w:t>Priorización e inicio de diseño primera tanda de casos de uso</w:t>
             </w:r>
           </w:p>
         </w:tc>
@@ -6933,25 +7360,7 @@
                 <w:szCs w:val="22"/>
                 <w:lang w:val="es-AR"/>
               </w:rPr>
-              <w:t>2</w:t>
-            </w:r>
-            <w:r>
-              <w:rPr>
-                <w:rFonts w:asciiTheme="minorHAnsi" w:hAnsiTheme="minorHAnsi" w:cstheme="minorHAnsi"/>
-                <w:sz w:val="22"/>
-                <w:szCs w:val="22"/>
-                <w:lang w:val="es-AR"/>
-              </w:rPr>
-              <w:t>1</w:t>
-            </w:r>
-            <w:r>
-              <w:rPr>
-                <w:rFonts w:asciiTheme="minorHAnsi" w:hAnsiTheme="minorHAnsi" w:cstheme="minorHAnsi"/>
-                <w:sz w:val="22"/>
-                <w:szCs w:val="22"/>
-                <w:lang w:val="es-AR"/>
-              </w:rPr>
-              <w:t>/10</w:t>
+              <w:t>21/10</w:t>
             </w:r>
           </w:p>
         </w:tc>
@@ -7170,25 +7579,7 @@
                 <w:szCs w:val="22"/>
                 <w:lang w:val="es-AR"/>
               </w:rPr>
-              <w:t xml:space="preserve">Inicio de diseño </w:t>
-            </w:r>
-            <w:r>
-              <w:rPr>
-                <w:rFonts w:asciiTheme="minorHAnsi" w:hAnsiTheme="minorHAnsi" w:cstheme="minorHAnsi"/>
-                <w:sz w:val="22"/>
-                <w:szCs w:val="22"/>
-                <w:lang w:val="es-AR"/>
-              </w:rPr>
-              <w:t>primera</w:t>
-            </w:r>
-            <w:r>
-              <w:rPr>
-                <w:rFonts w:asciiTheme="minorHAnsi" w:hAnsiTheme="minorHAnsi" w:cstheme="minorHAnsi"/>
-                <w:sz w:val="22"/>
-                <w:szCs w:val="22"/>
-                <w:lang w:val="es-AR"/>
-              </w:rPr>
-              <w:t xml:space="preserve"> tanda de casos de uso</w:t>
+              <w:t>Inicio de diseño primera tanda de casos de uso</w:t>
             </w:r>
           </w:p>
         </w:tc>
@@ -7898,16 +8289,7 @@
                 <w:szCs w:val="22"/>
                 <w:lang w:val="es-AR"/>
               </w:rPr>
-              <w:t xml:space="preserve">Investigar </w:t>
-            </w:r>
-            <w:r>
-              <w:rPr>
-                <w:rFonts w:asciiTheme="minorHAnsi" w:hAnsiTheme="minorHAnsi" w:cstheme="minorHAnsi"/>
-                <w:sz w:val="22"/>
-                <w:szCs w:val="22"/>
-                <w:lang w:val="es-AR"/>
-              </w:rPr>
-              <w:t>métodos de prueba</w:t>
+              <w:t>Investigar métodos de prueba</w:t>
             </w:r>
           </w:p>
         </w:tc>
@@ -8253,25 +8635,7 @@
                 <w:szCs w:val="22"/>
                 <w:lang w:val="es-AR"/>
               </w:rPr>
-              <w:t>2</w:t>
-            </w:r>
-            <w:r>
-              <w:rPr>
-                <w:rFonts w:asciiTheme="minorHAnsi" w:hAnsiTheme="minorHAnsi" w:cstheme="minorHAnsi"/>
-                <w:sz w:val="22"/>
-                <w:szCs w:val="22"/>
-                <w:lang w:val="es-AR"/>
-              </w:rPr>
-              <w:t>4</w:t>
-            </w:r>
-            <w:r>
-              <w:rPr>
-                <w:rFonts w:asciiTheme="minorHAnsi" w:hAnsiTheme="minorHAnsi" w:cstheme="minorHAnsi"/>
-                <w:sz w:val="22"/>
-                <w:szCs w:val="22"/>
-                <w:lang w:val="es-AR"/>
-              </w:rPr>
-              <w:t>/10</w:t>
+              <w:t>24/10</w:t>
             </w:r>
           </w:p>
         </w:tc>
@@ -9535,25 +9899,7 @@
                 <w:szCs w:val="22"/>
                 <w:lang w:val="es-AR"/>
               </w:rPr>
-              <w:t>2</w:t>
-            </w:r>
-            <w:r>
-              <w:rPr>
-                <w:rFonts w:asciiTheme="minorHAnsi" w:hAnsiTheme="minorHAnsi" w:cstheme="minorHAnsi"/>
-                <w:sz w:val="22"/>
-                <w:szCs w:val="22"/>
-                <w:lang w:val="es-AR"/>
-              </w:rPr>
-              <w:t>8</w:t>
-            </w:r>
-            <w:r>
-              <w:rPr>
-                <w:rFonts w:asciiTheme="minorHAnsi" w:hAnsiTheme="minorHAnsi" w:cstheme="minorHAnsi"/>
-                <w:sz w:val="22"/>
-                <w:szCs w:val="22"/>
-                <w:lang w:val="es-AR"/>
-              </w:rPr>
-              <w:t>/10</w:t>
+              <w:t>28/10</w:t>
             </w:r>
           </w:p>
         </w:tc>
@@ -9771,25 +10117,7 @@
                 <w:szCs w:val="22"/>
                 <w:lang w:val="es-AR"/>
               </w:rPr>
-              <w:t xml:space="preserve">Realización de </w:t>
-            </w:r>
-            <w:r>
-              <w:rPr>
-                <w:rFonts w:asciiTheme="minorHAnsi" w:hAnsiTheme="minorHAnsi" w:cstheme="minorHAnsi"/>
-                <w:sz w:val="22"/>
-                <w:szCs w:val="22"/>
-                <w:lang w:val="es-AR"/>
-              </w:rPr>
-              <w:t xml:space="preserve">casos de </w:t>
-            </w:r>
-            <w:r>
-              <w:rPr>
-                <w:rFonts w:asciiTheme="minorHAnsi" w:hAnsiTheme="minorHAnsi" w:cstheme="minorHAnsi"/>
-                <w:sz w:val="22"/>
-                <w:szCs w:val="22"/>
-                <w:lang w:val="es-AR"/>
-              </w:rPr>
-              <w:t>prueba correspondientes</w:t>
+              <w:t>Realización de casos de prueba correspondientes</w:t>
             </w:r>
           </w:p>
         </w:tc>
@@ -10124,25 +10452,7 @@
                 <w:szCs w:val="22"/>
                 <w:lang w:val="es-AR"/>
               </w:rPr>
-              <w:t>2</w:t>
-            </w:r>
-            <w:r>
-              <w:rPr>
-                <w:rFonts w:asciiTheme="minorHAnsi" w:hAnsiTheme="minorHAnsi" w:cstheme="minorHAnsi"/>
-                <w:sz w:val="22"/>
-                <w:szCs w:val="22"/>
-                <w:lang w:val="es-AR"/>
-              </w:rPr>
-              <w:t>8</w:t>
-            </w:r>
-            <w:r>
-              <w:rPr>
-                <w:rFonts w:asciiTheme="minorHAnsi" w:hAnsiTheme="minorHAnsi" w:cstheme="minorHAnsi"/>
-                <w:sz w:val="22"/>
-                <w:szCs w:val="22"/>
-                <w:lang w:val="es-AR"/>
-              </w:rPr>
-              <w:t>/10</w:t>
+              <w:t>28/10</w:t>
             </w:r>
           </w:p>
         </w:tc>
@@ -11492,7 +11802,6 @@
                 <w:lang w:val="es-AR"/>
               </w:rPr>
             </w:pPr>
-            <w:proofErr w:type="spellStart"/>
             <w:r>
               <w:rPr>
                 <w:rFonts w:asciiTheme="minorHAnsi" w:hAnsiTheme="minorHAnsi" w:cstheme="minorHAnsi"/>
@@ -11503,7 +11812,6 @@
               </w:rPr>
               <w:t>Observaciones</w:t>
             </w:r>
-            <w:proofErr w:type="spellEnd"/>
           </w:p>
         </w:tc>
       </w:tr>

</xml_diff>

<commit_message>
docs: actualizar plan de iteracion C1
</commit_message>
<xml_diff>
--- a/3. Etapa de construcción/Iteración 1/Plan de iteración/Plan de Iteración C1_Vesta Risk Manager_T-Code.docx
+++ b/3. Etapa de construcción/Iteración 1/Plan de iteración/Plan de Iteración C1_Vesta Risk Manager_T-Code.docx
@@ -576,7 +576,11 @@
                 <w:t xml:space="preserve">Agustín Collareda, </w:t>
               </w:r>
               <w:r>
-                <w:t>Cintia Hern</w:t>
+                <w:t xml:space="preserve">Cintia </w:t>
+              </w:r>
+              <w:proofErr w:type="spellStart"/>
+              <w:r>
+                <w:t>Hern</w:t>
               </w:r>
               <w:r>
                 <w:t>a</w:t>
@@ -584,6 +588,7 @@
               <w:r>
                 <w:t>ndez</w:t>
               </w:r>
+              <w:proofErr w:type="spellEnd"/>
               <w:r>
                 <w:t>, Hugo Frey</w:t>
               </w:r>
@@ -2503,6 +2508,7 @@
                 <w:szCs w:val="22"/>
               </w:rPr>
             </w:pPr>
+            <w:proofErr w:type="spellStart"/>
             <w:r>
               <w:rPr>
                 <w:rFonts w:asciiTheme="minorHAnsi" w:hAnsiTheme="minorHAnsi" w:cstheme="minorHAnsi"/>
@@ -2511,6 +2517,7 @@
               </w:rPr>
               <w:t>Inicio</w:t>
             </w:r>
+            <w:proofErr w:type="spellEnd"/>
           </w:p>
         </w:tc>
         <w:tc>
@@ -2552,13 +2559,23 @@
                 <w:szCs w:val="22"/>
               </w:rPr>
             </w:pPr>
-            <w:r>
-              <w:rPr>
-                <w:rFonts w:asciiTheme="minorHAnsi" w:hAnsiTheme="minorHAnsi" w:cstheme="minorHAnsi"/>
-                <w:sz w:val="22"/>
-                <w:szCs w:val="22"/>
-              </w:rPr>
-              <w:t>Inicio real</w:t>
+            <w:proofErr w:type="spellStart"/>
+            <w:r>
+              <w:rPr>
+                <w:rFonts w:asciiTheme="minorHAnsi" w:hAnsiTheme="minorHAnsi" w:cstheme="minorHAnsi"/>
+                <w:sz w:val="22"/>
+                <w:szCs w:val="22"/>
+              </w:rPr>
+              <w:t>Inicio</w:t>
+            </w:r>
+            <w:proofErr w:type="spellEnd"/>
+            <w:r>
+              <w:rPr>
+                <w:rFonts w:asciiTheme="minorHAnsi" w:hAnsiTheme="minorHAnsi" w:cstheme="minorHAnsi"/>
+                <w:sz w:val="22"/>
+                <w:szCs w:val="22"/>
+              </w:rPr>
+              <w:t xml:space="preserve"> real</w:t>
             </w:r>
           </w:p>
         </w:tc>
@@ -2600,6 +2617,7 @@
                 <w:szCs w:val="22"/>
               </w:rPr>
             </w:pPr>
+            <w:proofErr w:type="spellStart"/>
             <w:r>
               <w:rPr>
                 <w:rFonts w:asciiTheme="minorHAnsi" w:hAnsiTheme="minorHAnsi" w:cstheme="minorHAnsi"/>
@@ -2608,6 +2626,7 @@
               </w:rPr>
               <w:t>Responsable</w:t>
             </w:r>
+            <w:proofErr w:type="spellEnd"/>
           </w:p>
         </w:tc>
       </w:tr>
@@ -2632,6 +2651,7 @@
                 <w:szCs w:val="22"/>
               </w:rPr>
             </w:pPr>
+            <w:proofErr w:type="spellStart"/>
             <w:r>
               <w:rPr>
                 <w:rFonts w:asciiTheme="minorHAnsi" w:hAnsiTheme="minorHAnsi" w:cstheme="minorHAnsi"/>
@@ -2640,8 +2660,9 @@
                 <w:sz w:val="22"/>
                 <w:szCs w:val="22"/>
               </w:rPr>
-              <w:t xml:space="preserve">Elaborar </w:t>
-            </w:r>
+              <w:t>Elaborar</w:t>
+            </w:r>
+            <w:proofErr w:type="spellEnd"/>
             <w:r>
               <w:rPr>
                 <w:rFonts w:asciiTheme="minorHAnsi" w:hAnsiTheme="minorHAnsi" w:cstheme="minorHAnsi"/>
@@ -2650,8 +2671,42 @@
                 <w:sz w:val="22"/>
                 <w:szCs w:val="22"/>
               </w:rPr>
-              <w:t>modelo arquitectónico</w:t>
-            </w:r>
+              <w:t xml:space="preserve"> </w:t>
+            </w:r>
+            <w:proofErr w:type="spellStart"/>
+            <w:r>
+              <w:rPr>
+                <w:rFonts w:asciiTheme="minorHAnsi" w:hAnsiTheme="minorHAnsi" w:cstheme="minorHAnsi"/>
+                <w:b/>
+                <w:bCs/>
+                <w:sz w:val="22"/>
+                <w:szCs w:val="22"/>
+              </w:rPr>
+              <w:t>modelo</w:t>
+            </w:r>
+            <w:proofErr w:type="spellEnd"/>
+            <w:r>
+              <w:rPr>
+                <w:rFonts w:asciiTheme="minorHAnsi" w:hAnsiTheme="minorHAnsi" w:cstheme="minorHAnsi"/>
+                <w:b/>
+                <w:bCs/>
+                <w:sz w:val="22"/>
+                <w:szCs w:val="22"/>
+              </w:rPr>
+              <w:t xml:space="preserve"> </w:t>
+            </w:r>
+            <w:proofErr w:type="spellStart"/>
+            <w:r>
+              <w:rPr>
+                <w:rFonts w:asciiTheme="minorHAnsi" w:hAnsiTheme="minorHAnsi" w:cstheme="minorHAnsi"/>
+                <w:b/>
+                <w:bCs/>
+                <w:sz w:val="22"/>
+                <w:szCs w:val="22"/>
+              </w:rPr>
+              <w:t>arquitectónico</w:t>
+            </w:r>
+            <w:proofErr w:type="spellEnd"/>
           </w:p>
         </w:tc>
         <w:tc>
@@ -3343,8 +3398,24 @@
                 <w:szCs w:val="22"/>
                 <w:lang w:val="es-AR"/>
               </w:rPr>
-              <w:t>1</w:t>
-            </w:r>
+              <w:t>14/10</w:t>
+            </w:r>
+          </w:p>
+        </w:tc>
+        <w:tc>
+          <w:tcPr>
+            <w:tcW w:w="662" w:type="pct"/>
+          </w:tcPr>
+          <w:p>
+            <w:pPr>
+              <w:jc w:val="center"/>
+              <w:rPr>
+                <w:rFonts w:asciiTheme="minorHAnsi" w:hAnsiTheme="minorHAnsi" w:cstheme="minorHAnsi"/>
+                <w:sz w:val="22"/>
+                <w:szCs w:val="22"/>
+                <w:lang w:val="es-AR"/>
+              </w:rPr>
+            </w:pPr>
             <w:r>
               <w:rPr>
                 <w:rFonts w:asciiTheme="minorHAnsi" w:hAnsiTheme="minorHAnsi" w:cstheme="minorHAnsi"/>
@@ -3353,63 +3424,7 @@
                 <w:szCs w:val="22"/>
                 <w:lang w:val="es-AR"/>
               </w:rPr>
-              <w:t>4</w:t>
-            </w:r>
-            <w:r>
-              <w:rPr>
-                <w:rFonts w:asciiTheme="minorHAnsi" w:hAnsiTheme="minorHAnsi" w:cstheme="minorHAnsi"/>
-                <w:color w:val="FF0000"/>
-                <w:sz w:val="22"/>
-                <w:szCs w:val="22"/>
-                <w:lang w:val="es-AR"/>
-              </w:rPr>
-              <w:t>/10</w:t>
-            </w:r>
-          </w:p>
-        </w:tc>
-        <w:tc>
-          <w:tcPr>
-            <w:tcW w:w="662" w:type="pct"/>
-          </w:tcPr>
-          <w:p>
-            <w:pPr>
-              <w:jc w:val="center"/>
-              <w:rPr>
-                <w:rFonts w:asciiTheme="minorHAnsi" w:hAnsiTheme="minorHAnsi" w:cstheme="minorHAnsi"/>
-                <w:sz w:val="22"/>
-                <w:szCs w:val="22"/>
-                <w:lang w:val="es-AR"/>
-              </w:rPr>
-            </w:pPr>
-            <w:r>
-              <w:rPr>
-                <w:rFonts w:asciiTheme="minorHAnsi" w:hAnsiTheme="minorHAnsi" w:cstheme="minorHAnsi"/>
-                <w:color w:val="FF0000"/>
-                <w:sz w:val="22"/>
-                <w:szCs w:val="22"/>
-                <w:lang w:val="es-AR"/>
-              </w:rPr>
-              <w:t>1</w:t>
-            </w:r>
-            <w:r>
-              <w:rPr>
-                <w:rFonts w:asciiTheme="minorHAnsi" w:hAnsiTheme="minorHAnsi" w:cstheme="minorHAnsi"/>
-                <w:color w:val="FF0000"/>
-                <w:sz w:val="22"/>
-                <w:szCs w:val="22"/>
-                <w:lang w:val="es-AR"/>
-              </w:rPr>
-              <w:t>4</w:t>
-            </w:r>
-            <w:r>
-              <w:rPr>
-                <w:rFonts w:asciiTheme="minorHAnsi" w:hAnsiTheme="minorHAnsi" w:cstheme="minorHAnsi"/>
-                <w:color w:val="FF0000"/>
-                <w:sz w:val="22"/>
-                <w:szCs w:val="22"/>
-                <w:lang w:val="es-AR"/>
-              </w:rPr>
-              <w:t>/10</w:t>
+              <w:t>14/10</w:t>
             </w:r>
           </w:p>
         </w:tc>
@@ -3543,27 +3558,7 @@
                 <w:szCs w:val="22"/>
                 <w:lang w:val="es-AR"/>
               </w:rPr>
-              <w:t>1</w:t>
-            </w:r>
-            <w:r>
-              <w:rPr>
-                <w:rFonts w:asciiTheme="minorHAnsi" w:hAnsiTheme="minorHAnsi" w:cstheme="minorHAnsi"/>
-                <w:color w:val="FF0000"/>
-                <w:sz w:val="22"/>
-                <w:szCs w:val="22"/>
-                <w:lang w:val="es-AR"/>
-              </w:rPr>
-              <w:t>4</w:t>
-            </w:r>
-            <w:r>
-              <w:rPr>
-                <w:rFonts w:asciiTheme="minorHAnsi" w:hAnsiTheme="minorHAnsi" w:cstheme="minorHAnsi"/>
-                <w:color w:val="FF0000"/>
-                <w:sz w:val="22"/>
-                <w:szCs w:val="22"/>
-                <w:lang w:val="es-AR"/>
-              </w:rPr>
-              <w:t>/10</w:t>
+              <w:t>14/10</w:t>
             </w:r>
           </w:p>
         </w:tc>
@@ -6480,7 +6475,27 @@
                 <w:szCs w:val="22"/>
                 <w:lang w:val="es-AR"/>
               </w:rPr>
-              <w:t>Realizar correciones a las clases de diseño</w:t>
+              <w:t xml:space="preserve">Realizar </w:t>
+            </w:r>
+            <w:proofErr w:type="spellStart"/>
+            <w:r>
+              <w:rPr>
+                <w:rFonts w:asciiTheme="minorHAnsi" w:hAnsiTheme="minorHAnsi" w:cstheme="minorHAnsi"/>
+                <w:sz w:val="22"/>
+                <w:szCs w:val="22"/>
+                <w:lang w:val="es-AR"/>
+              </w:rPr>
+              <w:t>correciones</w:t>
+            </w:r>
+            <w:proofErr w:type="spellEnd"/>
+            <w:r>
+              <w:rPr>
+                <w:rFonts w:asciiTheme="minorHAnsi" w:hAnsiTheme="minorHAnsi" w:cstheme="minorHAnsi"/>
+                <w:sz w:val="22"/>
+                <w:szCs w:val="22"/>
+                <w:lang w:val="es-AR"/>
+              </w:rPr>
+              <w:t xml:space="preserve"> a las clases de diseño</w:t>
             </w:r>
           </w:p>
         </w:tc>
@@ -7378,6 +7393,16 @@
                 <w:lang w:val="es-AR"/>
               </w:rPr>
             </w:pPr>
+            <w:r>
+              <w:rPr>
+                <w:rFonts w:asciiTheme="minorHAnsi" w:hAnsiTheme="minorHAnsi" w:cstheme="minorHAnsi"/>
+                <w:color w:val="FF0000"/>
+                <w:sz w:val="22"/>
+                <w:szCs w:val="22"/>
+                <w:lang w:val="es-AR"/>
+              </w:rPr>
+              <w:t>19/10</w:t>
+            </w:r>
           </w:p>
         </w:tc>
         <w:tc>
@@ -7394,6 +7419,15 @@
                 <w:lang w:val="es-AR"/>
               </w:rPr>
             </w:pPr>
+            <w:r>
+              <w:rPr>
+                <w:rFonts w:asciiTheme="minorHAnsi" w:hAnsiTheme="minorHAnsi" w:cstheme="minorHAnsi"/>
+                <w:sz w:val="22"/>
+                <w:szCs w:val="22"/>
+                <w:lang w:val="es-AR"/>
+              </w:rPr>
+              <w:t>-</w:t>
+            </w:r>
           </w:p>
         </w:tc>
         <w:tc>
@@ -7504,11 +7538,22 @@
               <w:jc w:val="center"/>
               <w:rPr>
                 <w:rFonts w:asciiTheme="minorHAnsi" w:hAnsiTheme="minorHAnsi" w:cstheme="minorHAnsi"/>
-                <w:sz w:val="22"/>
-                <w:szCs w:val="22"/>
-                <w:lang w:val="es-AR"/>
-              </w:rPr>
-            </w:pPr>
+                <w:color w:val="FF0000"/>
+                <w:sz w:val="22"/>
+                <w:szCs w:val="22"/>
+                <w:lang w:val="es-AR"/>
+              </w:rPr>
+            </w:pPr>
+            <w:r>
+              <w:rPr>
+                <w:rFonts w:asciiTheme="minorHAnsi" w:hAnsiTheme="minorHAnsi" w:cstheme="minorHAnsi"/>
+                <w:color w:val="FF0000"/>
+                <w:sz w:val="22"/>
+                <w:szCs w:val="22"/>
+                <w:lang w:val="es-AR"/>
+              </w:rPr>
+              <w:t>19/10</w:t>
+            </w:r>
           </w:p>
         </w:tc>
         <w:tc>
@@ -7520,11 +7565,22 @@
               <w:jc w:val="center"/>
               <w:rPr>
                 <w:rFonts w:asciiTheme="minorHAnsi" w:hAnsiTheme="minorHAnsi" w:cstheme="minorHAnsi"/>
-                <w:sz w:val="22"/>
-                <w:szCs w:val="22"/>
-                <w:lang w:val="es-AR"/>
-              </w:rPr>
-            </w:pPr>
+                <w:color w:val="FF0000"/>
+                <w:sz w:val="22"/>
+                <w:szCs w:val="22"/>
+                <w:lang w:val="es-AR"/>
+              </w:rPr>
+            </w:pPr>
+            <w:r>
+              <w:rPr>
+                <w:rFonts w:asciiTheme="minorHAnsi" w:hAnsiTheme="minorHAnsi" w:cstheme="minorHAnsi"/>
+                <w:color w:val="FF0000"/>
+                <w:sz w:val="22"/>
+                <w:szCs w:val="22"/>
+                <w:lang w:val="es-AR"/>
+              </w:rPr>
+              <w:t>21/10</w:t>
+            </w:r>
           </w:p>
         </w:tc>
         <w:tc>
@@ -7644,11 +7700,22 @@
               <w:jc w:val="center"/>
               <w:rPr>
                 <w:rFonts w:asciiTheme="minorHAnsi" w:hAnsiTheme="minorHAnsi" w:cstheme="minorHAnsi"/>
-                <w:sz w:val="22"/>
-                <w:szCs w:val="22"/>
-                <w:lang w:val="es-AR"/>
-              </w:rPr>
-            </w:pPr>
+                <w:color w:val="FF0000"/>
+                <w:sz w:val="22"/>
+                <w:szCs w:val="22"/>
+                <w:lang w:val="es-AR"/>
+              </w:rPr>
+            </w:pPr>
+            <w:r>
+              <w:rPr>
+                <w:rFonts w:asciiTheme="minorHAnsi" w:hAnsiTheme="minorHAnsi" w:cstheme="minorHAnsi"/>
+                <w:color w:val="FF0000"/>
+                <w:sz w:val="22"/>
+                <w:szCs w:val="22"/>
+                <w:lang w:val="es-AR"/>
+              </w:rPr>
+              <w:t>21/10</w:t>
+            </w:r>
           </w:p>
         </w:tc>
         <w:tc>
@@ -7660,11 +7727,22 @@
               <w:jc w:val="center"/>
               <w:rPr>
                 <w:rFonts w:asciiTheme="minorHAnsi" w:hAnsiTheme="minorHAnsi" w:cstheme="minorHAnsi"/>
-                <w:sz w:val="22"/>
-                <w:szCs w:val="22"/>
-                <w:lang w:val="es-AR"/>
-              </w:rPr>
-            </w:pPr>
+                <w:color w:val="FF0000"/>
+                <w:sz w:val="22"/>
+                <w:szCs w:val="22"/>
+                <w:lang w:val="es-AR"/>
+              </w:rPr>
+            </w:pPr>
+            <w:r>
+              <w:rPr>
+                <w:rFonts w:asciiTheme="minorHAnsi" w:hAnsiTheme="minorHAnsi" w:cstheme="minorHAnsi"/>
+                <w:color w:val="FF0000"/>
+                <w:sz w:val="22"/>
+                <w:szCs w:val="22"/>
+                <w:lang w:val="es-AR"/>
+              </w:rPr>
+              <w:t>21/10</w:t>
+            </w:r>
           </w:p>
         </w:tc>
         <w:tc>
@@ -11802,6 +11880,7 @@
                 <w:lang w:val="es-AR"/>
               </w:rPr>
             </w:pPr>
+            <w:proofErr w:type="spellStart"/>
             <w:r>
               <w:rPr>
                 <w:rFonts w:asciiTheme="minorHAnsi" w:hAnsiTheme="minorHAnsi" w:cstheme="minorHAnsi"/>
@@ -11812,6 +11891,7 @@
               </w:rPr>
               <w:t>Observaciones</w:t>
             </w:r>
+            <w:proofErr w:type="spellEnd"/>
           </w:p>
         </w:tc>
       </w:tr>
@@ -11881,7 +11961,27 @@
                 <w:szCs w:val="22"/>
                 <w:lang w:val="es-AR"/>
               </w:rPr>
-              <w:t>HC: Hernandez Cintia</w:t>
+              <w:t xml:space="preserve">HC: </w:t>
+            </w:r>
+            <w:proofErr w:type="spellStart"/>
+            <w:r>
+              <w:rPr>
+                <w:rFonts w:asciiTheme="minorHAnsi" w:hAnsiTheme="minorHAnsi" w:cstheme="minorHAnsi"/>
+                <w:sz w:val="22"/>
+                <w:szCs w:val="22"/>
+                <w:lang w:val="es-AR"/>
+              </w:rPr>
+              <w:t>Hernandez</w:t>
+            </w:r>
+            <w:proofErr w:type="spellEnd"/>
+            <w:r>
+              <w:rPr>
+                <w:rFonts w:asciiTheme="minorHAnsi" w:hAnsiTheme="minorHAnsi" w:cstheme="minorHAnsi"/>
+                <w:sz w:val="22"/>
+                <w:szCs w:val="22"/>
+                <w:lang w:val="es-AR"/>
+              </w:rPr>
+              <w:t xml:space="preserve"> Cintia</w:t>
             </w:r>
             <w:r>
               <w:rPr>
@@ -12804,7 +12904,15 @@
           <w:spacing w:before="0"/>
         </w:pPr>
         <w:r>
-          <w:t>Agustín Collareda, Cintia Hernandez, Hugo Frey</w:t>
+          <w:t xml:space="preserve">Agustín Collareda, Cintia </w:t>
+        </w:r>
+        <w:proofErr w:type="spellStart"/>
+        <w:r>
+          <w:t>Hernandez</w:t>
+        </w:r>
+        <w:proofErr w:type="spellEnd"/>
+        <w:r>
+          <w:t>, Hugo Frey</w:t>
         </w:r>
       </w:p>
     </w:sdtContent>

</xml_diff>

<commit_message>
docs: completar cronograma del plan de iteracion
</commit_message>
<xml_diff>
--- a/3. Etapa de construcción/Iteración 1/Plan de iteración/Plan de Iteración C1_Vesta Risk Manager_T-Code.docx
+++ b/3. Etapa de construcción/Iteración 1/Plan de iteración/Plan de Iteración C1_Vesta Risk Manager_T-Code.docx
@@ -2777,10 +2777,20 @@
               <w:jc w:val="center"/>
               <w:rPr>
                 <w:rFonts w:asciiTheme="minorHAnsi" w:hAnsiTheme="minorHAnsi" w:cstheme="minorHAnsi"/>
-                <w:sz w:val="22"/>
-                <w:szCs w:val="22"/>
-              </w:rPr>
-            </w:pPr>
+                <w:color w:val="FF0000"/>
+                <w:sz w:val="22"/>
+                <w:szCs w:val="22"/>
+              </w:rPr>
+            </w:pPr>
+            <w:r>
+              <w:rPr>
+                <w:rFonts w:asciiTheme="minorHAnsi" w:hAnsiTheme="minorHAnsi" w:cstheme="minorHAnsi"/>
+                <w:color w:val="FF0000"/>
+                <w:sz w:val="22"/>
+                <w:szCs w:val="22"/>
+              </w:rPr>
+              <w:t>13/10</w:t>
+            </w:r>
           </w:p>
         </w:tc>
         <w:tc>
@@ -2792,10 +2802,20 @@
               <w:jc w:val="center"/>
               <w:rPr>
                 <w:rFonts w:asciiTheme="minorHAnsi" w:hAnsiTheme="minorHAnsi" w:cstheme="minorHAnsi"/>
-                <w:sz w:val="22"/>
-                <w:szCs w:val="22"/>
-              </w:rPr>
-            </w:pPr>
+                <w:color w:val="FF0000"/>
+                <w:sz w:val="22"/>
+                <w:szCs w:val="22"/>
+              </w:rPr>
+            </w:pPr>
+            <w:r>
+              <w:rPr>
+                <w:rFonts w:asciiTheme="minorHAnsi" w:hAnsiTheme="minorHAnsi" w:cstheme="minorHAnsi"/>
+                <w:color w:val="FF0000"/>
+                <w:sz w:val="22"/>
+                <w:szCs w:val="22"/>
+              </w:rPr>
+              <w:t>15/10</w:t>
+            </w:r>
           </w:p>
         </w:tc>
         <w:tc>
@@ -5704,6 +5724,14 @@
                 <w:szCs w:val="22"/>
               </w:rPr>
             </w:pPr>
+            <w:r>
+              <w:rPr>
+                <w:rFonts w:asciiTheme="minorHAnsi" w:hAnsiTheme="minorHAnsi" w:cstheme="minorHAnsi"/>
+                <w:sz w:val="22"/>
+                <w:szCs w:val="22"/>
+              </w:rPr>
+              <w:t>-</w:t>
+            </w:r>
           </w:p>
         </w:tc>
         <w:tc>
@@ -6003,20 +6031,48 @@
                 <w:szCs w:val="22"/>
                 <w:lang w:val="es-AR"/>
               </w:rPr>
+              <w:t>16/10</w:t>
+            </w:r>
+          </w:p>
+        </w:tc>
+        <w:tc>
+          <w:tcPr>
+            <w:tcW w:w="646" w:type="pct"/>
+          </w:tcPr>
+          <w:p>
+            <w:pPr>
+              <w:jc w:val="center"/>
+              <w:rPr>
+                <w:rFonts w:asciiTheme="minorHAnsi" w:hAnsiTheme="minorHAnsi" w:cstheme="minorHAnsi"/>
+                <w:sz w:val="22"/>
+                <w:szCs w:val="22"/>
+                <w:lang w:val="es-AR"/>
+              </w:rPr>
+            </w:pPr>
+            <w:r>
+              <w:rPr>
+                <w:rFonts w:asciiTheme="minorHAnsi" w:hAnsiTheme="minorHAnsi" w:cstheme="minorHAnsi"/>
+                <w:color w:val="FF0000"/>
+                <w:sz w:val="22"/>
+                <w:szCs w:val="22"/>
+                <w:lang w:val="es-AR"/>
+              </w:rPr>
               <w:t>1</w:t>
             </w:r>
             <w:r>
               <w:rPr>
                 <w:rFonts w:asciiTheme="minorHAnsi" w:hAnsiTheme="minorHAnsi" w:cstheme="minorHAnsi"/>
-                <w:sz w:val="22"/>
-                <w:szCs w:val="22"/>
-                <w:lang w:val="es-AR"/>
-              </w:rPr>
-              <w:t>6</w:t>
-            </w:r>
-            <w:r>
-              <w:rPr>
-                <w:rFonts w:asciiTheme="minorHAnsi" w:hAnsiTheme="minorHAnsi" w:cstheme="minorHAnsi"/>
+                <w:color w:val="FF0000"/>
+                <w:sz w:val="22"/>
+                <w:szCs w:val="22"/>
+                <w:lang w:val="es-AR"/>
+              </w:rPr>
+              <w:t>7</w:t>
+            </w:r>
+            <w:r>
+              <w:rPr>
+                <w:rFonts w:asciiTheme="minorHAnsi" w:hAnsiTheme="minorHAnsi" w:cstheme="minorHAnsi"/>
+                <w:color w:val="FF0000"/>
                 <w:sz w:val="22"/>
                 <w:szCs w:val="22"/>
                 <w:lang w:val="es-AR"/>
@@ -6027,22 +6083,6 @@
         </w:tc>
         <w:tc>
           <w:tcPr>
-            <w:tcW w:w="646" w:type="pct"/>
-          </w:tcPr>
-          <w:p>
-            <w:pPr>
-              <w:jc w:val="center"/>
-              <w:rPr>
-                <w:rFonts w:asciiTheme="minorHAnsi" w:hAnsiTheme="minorHAnsi" w:cstheme="minorHAnsi"/>
-                <w:sz w:val="22"/>
-                <w:szCs w:val="22"/>
-                <w:lang w:val="es-AR"/>
-              </w:rPr>
-            </w:pPr>
-          </w:p>
-        </w:tc>
-        <w:tc>
-          <w:tcPr>
             <w:tcW w:w="662" w:type="pct"/>
           </w:tcPr>
           <w:p>
@@ -6055,6 +6095,16 @@
                 <w:lang w:val="es-AR"/>
               </w:rPr>
             </w:pPr>
+            <w:r>
+              <w:rPr>
+                <w:rFonts w:asciiTheme="minorHAnsi" w:hAnsiTheme="minorHAnsi" w:cstheme="minorHAnsi"/>
+                <w:color w:val="FF0000"/>
+                <w:sz w:val="22"/>
+                <w:szCs w:val="22"/>
+                <w:lang w:val="es-AR"/>
+              </w:rPr>
+              <w:t>18/10</w:t>
+            </w:r>
           </w:p>
         </w:tc>
         <w:tc>
@@ -8345,11 +8395,22 @@
               <w:jc w:val="center"/>
               <w:rPr>
                 <w:rFonts w:asciiTheme="minorHAnsi" w:hAnsiTheme="minorHAnsi" w:cstheme="minorHAnsi"/>
-                <w:sz w:val="22"/>
-                <w:szCs w:val="22"/>
-                <w:lang w:val="es-AR"/>
-              </w:rPr>
-            </w:pPr>
+                <w:color w:val="388600"/>
+                <w:sz w:val="22"/>
+                <w:szCs w:val="22"/>
+                <w:lang w:val="es-AR"/>
+              </w:rPr>
+            </w:pPr>
+            <w:r>
+              <w:rPr>
+                <w:rFonts w:asciiTheme="minorHAnsi" w:hAnsiTheme="minorHAnsi" w:cstheme="minorHAnsi"/>
+                <w:color w:val="388600"/>
+                <w:sz w:val="22"/>
+                <w:szCs w:val="22"/>
+                <w:lang w:val="es-AR"/>
+              </w:rPr>
+              <w:t>19/10</w:t>
+            </w:r>
           </w:p>
         </w:tc>
         <w:tc>
@@ -8361,11 +8422,22 @@
               <w:jc w:val="center"/>
               <w:rPr>
                 <w:rFonts w:asciiTheme="minorHAnsi" w:hAnsiTheme="minorHAnsi" w:cstheme="minorHAnsi"/>
-                <w:sz w:val="22"/>
-                <w:szCs w:val="22"/>
-                <w:lang w:val="es-AR"/>
-              </w:rPr>
-            </w:pPr>
+                <w:color w:val="388600"/>
+                <w:sz w:val="22"/>
+                <w:szCs w:val="22"/>
+                <w:lang w:val="es-AR"/>
+              </w:rPr>
+            </w:pPr>
+            <w:r>
+              <w:rPr>
+                <w:rFonts w:asciiTheme="minorHAnsi" w:hAnsiTheme="minorHAnsi" w:cstheme="minorHAnsi"/>
+                <w:color w:val="388600"/>
+                <w:sz w:val="22"/>
+                <w:szCs w:val="22"/>
+                <w:lang w:val="es-AR"/>
+              </w:rPr>
+              <w:t>22/10</w:t>
+            </w:r>
           </w:p>
         </w:tc>
         <w:tc>
@@ -8499,6 +8571,16 @@
                 <w:lang w:val="es-AR"/>
               </w:rPr>
             </w:pPr>
+            <w:r>
+              <w:rPr>
+                <w:rFonts w:asciiTheme="minorHAnsi" w:hAnsiTheme="minorHAnsi" w:cstheme="minorHAnsi"/>
+                <w:color w:val="388600"/>
+                <w:sz w:val="22"/>
+                <w:szCs w:val="22"/>
+                <w:lang w:val="es-AR"/>
+              </w:rPr>
+              <w:t>19/10</w:t>
+            </w:r>
           </w:p>
         </w:tc>
         <w:tc>
@@ -8515,6 +8597,36 @@
                 <w:lang w:val="es-AR"/>
               </w:rPr>
             </w:pPr>
+            <w:r>
+              <w:rPr>
+                <w:rFonts w:asciiTheme="minorHAnsi" w:hAnsiTheme="minorHAnsi" w:cstheme="minorHAnsi"/>
+                <w:color w:val="388600"/>
+                <w:sz w:val="22"/>
+                <w:szCs w:val="22"/>
+                <w:lang w:val="es-AR"/>
+              </w:rPr>
+              <w:t>2</w:t>
+            </w:r>
+            <w:r>
+              <w:rPr>
+                <w:rFonts w:asciiTheme="minorHAnsi" w:hAnsiTheme="minorHAnsi" w:cstheme="minorHAnsi"/>
+                <w:color w:val="388600"/>
+                <w:sz w:val="22"/>
+                <w:szCs w:val="22"/>
+                <w:lang w:val="es-AR"/>
+              </w:rPr>
+              <w:t>0</w:t>
+            </w:r>
+            <w:r>
+              <w:rPr>
+                <w:rFonts w:asciiTheme="minorHAnsi" w:hAnsiTheme="minorHAnsi" w:cstheme="minorHAnsi"/>
+                <w:color w:val="388600"/>
+                <w:sz w:val="22"/>
+                <w:szCs w:val="22"/>
+                <w:lang w:val="es-AR"/>
+              </w:rPr>
+              <w:t>/10</w:t>
+            </w:r>
           </w:p>
         </w:tc>
         <w:tc>
@@ -8639,6 +8751,26 @@
                 <w:lang w:val="es-AR"/>
               </w:rPr>
             </w:pPr>
+            <w:r>
+              <w:rPr>
+                <w:rFonts w:asciiTheme="minorHAnsi" w:hAnsiTheme="minorHAnsi" w:cstheme="minorHAnsi"/>
+                <w:color w:val="388600"/>
+                <w:sz w:val="22"/>
+                <w:szCs w:val="22"/>
+                <w:lang w:val="es-AR"/>
+              </w:rPr>
+              <w:t>20</w:t>
+            </w:r>
+            <w:r>
+              <w:rPr>
+                <w:rFonts w:asciiTheme="minorHAnsi" w:hAnsiTheme="minorHAnsi" w:cstheme="minorHAnsi"/>
+                <w:color w:val="388600"/>
+                <w:sz w:val="22"/>
+                <w:szCs w:val="22"/>
+                <w:lang w:val="es-AR"/>
+              </w:rPr>
+              <w:t>/10</w:t>
+            </w:r>
           </w:p>
         </w:tc>
         <w:tc>
@@ -8655,6 +8787,16 @@
                 <w:lang w:val="es-AR"/>
               </w:rPr>
             </w:pPr>
+            <w:r>
+              <w:rPr>
+                <w:rFonts w:asciiTheme="minorHAnsi" w:hAnsiTheme="minorHAnsi" w:cstheme="minorHAnsi"/>
+                <w:color w:val="388600"/>
+                <w:sz w:val="22"/>
+                <w:szCs w:val="22"/>
+                <w:lang w:val="es-AR"/>
+              </w:rPr>
+              <w:t>22/10</w:t>
+            </w:r>
           </w:p>
         </w:tc>
         <w:tc>
@@ -8784,6 +8926,15 @@
                 <w:lang w:val="es-AR"/>
               </w:rPr>
             </w:pPr>
+            <w:r>
+              <w:rPr>
+                <w:rFonts w:asciiTheme="minorHAnsi" w:hAnsiTheme="minorHAnsi" w:cstheme="minorHAnsi"/>
+                <w:sz w:val="22"/>
+                <w:szCs w:val="22"/>
+                <w:lang w:val="es-AR"/>
+              </w:rPr>
+              <w:t>-</w:t>
+            </w:r>
           </w:p>
         </w:tc>
         <w:tc>
@@ -8915,6 +9066,15 @@
                 <w:lang w:val="es-AR"/>
               </w:rPr>
             </w:pPr>
+            <w:r>
+              <w:rPr>
+                <w:rFonts w:asciiTheme="minorHAnsi" w:hAnsiTheme="minorHAnsi" w:cstheme="minorHAnsi"/>
+                <w:sz w:val="22"/>
+                <w:szCs w:val="22"/>
+                <w:lang w:val="es-AR"/>
+              </w:rPr>
+              <w:t>-</w:t>
+            </w:r>
           </w:p>
         </w:tc>
         <w:tc>

</xml_diff>

<commit_message>
docs: agregar informacion al plan de iteracion c1
</commit_message>
<xml_diff>
--- a/3. Etapa de construcción/Iteración 1/Plan de iteración/Plan de Iteración C1_Vesta Risk Manager_T-Code.docx
+++ b/3. Etapa de construcción/Iteración 1/Plan de iteración/Plan de Iteración C1_Vesta Risk Manager_T-Code.docx
@@ -576,11 +576,7 @@
                 <w:t xml:space="preserve">Agustín Collareda, </w:t>
               </w:r>
               <w:r>
-                <w:t xml:space="preserve">Cintia </w:t>
-              </w:r>
-              <w:proofErr w:type="spellStart"/>
-              <w:r>
-                <w:t>Hern</w:t>
+                <w:t>Cintia Hern</w:t>
               </w:r>
               <w:r>
                 <w:t>a</w:t>
@@ -588,7 +584,6 @@
               <w:r>
                 <w:t>ndez</w:t>
               </w:r>
-              <w:proofErr w:type="spellEnd"/>
               <w:r>
                 <w:t>, Hugo Frey</w:t>
               </w:r>
@@ -2503,7 +2498,6 @@
                 <w:szCs w:val="22"/>
               </w:rPr>
             </w:pPr>
-            <w:proofErr w:type="spellStart"/>
             <w:r>
               <w:rPr>
                 <w:rFonts w:asciiTheme="minorHAnsi" w:hAnsiTheme="minorHAnsi" w:cstheme="minorHAnsi"/>
@@ -2512,7 +2506,6 @@
               </w:rPr>
               <w:t>Inicio</w:t>
             </w:r>
-            <w:proofErr w:type="spellEnd"/>
           </w:p>
         </w:tc>
         <w:tc>
@@ -2554,23 +2547,13 @@
                 <w:szCs w:val="22"/>
               </w:rPr>
             </w:pPr>
-            <w:proofErr w:type="spellStart"/>
-            <w:r>
-              <w:rPr>
-                <w:rFonts w:asciiTheme="minorHAnsi" w:hAnsiTheme="minorHAnsi" w:cstheme="minorHAnsi"/>
-                <w:sz w:val="22"/>
-                <w:szCs w:val="22"/>
-              </w:rPr>
-              <w:t>Inicio</w:t>
-            </w:r>
-            <w:proofErr w:type="spellEnd"/>
-            <w:r>
-              <w:rPr>
-                <w:rFonts w:asciiTheme="minorHAnsi" w:hAnsiTheme="minorHAnsi" w:cstheme="minorHAnsi"/>
-                <w:sz w:val="22"/>
-                <w:szCs w:val="22"/>
-              </w:rPr>
-              <w:t xml:space="preserve"> real</w:t>
+            <w:r>
+              <w:rPr>
+                <w:rFonts w:asciiTheme="minorHAnsi" w:hAnsiTheme="minorHAnsi" w:cstheme="minorHAnsi"/>
+                <w:sz w:val="22"/>
+                <w:szCs w:val="22"/>
+              </w:rPr>
+              <w:t>Inicio real</w:t>
             </w:r>
           </w:p>
         </w:tc>
@@ -2612,7 +2595,6 @@
                 <w:szCs w:val="22"/>
               </w:rPr>
             </w:pPr>
-            <w:proofErr w:type="spellStart"/>
             <w:r>
               <w:rPr>
                 <w:rFonts w:asciiTheme="minorHAnsi" w:hAnsiTheme="minorHAnsi" w:cstheme="minorHAnsi"/>
@@ -2621,7 +2603,6 @@
               </w:rPr>
               <w:t>Responsable</w:t>
             </w:r>
-            <w:proofErr w:type="spellEnd"/>
           </w:p>
         </w:tc>
       </w:tr>
@@ -2646,7 +2627,6 @@
                 <w:szCs w:val="22"/>
               </w:rPr>
             </w:pPr>
-            <w:proofErr w:type="spellStart"/>
             <w:r>
               <w:rPr>
                 <w:rFonts w:asciiTheme="minorHAnsi" w:hAnsiTheme="minorHAnsi" w:cstheme="minorHAnsi"/>
@@ -2655,9 +2635,8 @@
                 <w:sz w:val="22"/>
                 <w:szCs w:val="22"/>
               </w:rPr>
-              <w:t>Elaborar</w:t>
-            </w:r>
-            <w:proofErr w:type="spellEnd"/>
+              <w:t xml:space="preserve">Elaborar </w:t>
+            </w:r>
             <w:r>
               <w:rPr>
                 <w:rFonts w:asciiTheme="minorHAnsi" w:hAnsiTheme="minorHAnsi" w:cstheme="minorHAnsi"/>
@@ -2666,42 +2645,8 @@
                 <w:sz w:val="22"/>
                 <w:szCs w:val="22"/>
               </w:rPr>
-              <w:t xml:space="preserve"> </w:t>
-            </w:r>
-            <w:proofErr w:type="spellStart"/>
-            <w:r>
-              <w:rPr>
-                <w:rFonts w:asciiTheme="minorHAnsi" w:hAnsiTheme="minorHAnsi" w:cstheme="minorHAnsi"/>
-                <w:b/>
-                <w:bCs/>
-                <w:sz w:val="22"/>
-                <w:szCs w:val="22"/>
-              </w:rPr>
-              <w:t>modelo</w:t>
-            </w:r>
-            <w:proofErr w:type="spellEnd"/>
-            <w:r>
-              <w:rPr>
-                <w:rFonts w:asciiTheme="minorHAnsi" w:hAnsiTheme="minorHAnsi" w:cstheme="minorHAnsi"/>
-                <w:b/>
-                <w:bCs/>
-                <w:sz w:val="22"/>
-                <w:szCs w:val="22"/>
-              </w:rPr>
-              <w:t xml:space="preserve"> </w:t>
-            </w:r>
-            <w:proofErr w:type="spellStart"/>
-            <w:r>
-              <w:rPr>
-                <w:rFonts w:asciiTheme="minorHAnsi" w:hAnsiTheme="minorHAnsi" w:cstheme="minorHAnsi"/>
-                <w:b/>
-                <w:bCs/>
-                <w:sz w:val="22"/>
-                <w:szCs w:val="22"/>
-              </w:rPr>
-              <w:t>arquitectónico</w:t>
-            </w:r>
-            <w:proofErr w:type="spellEnd"/>
+              <w:t>modelo arquitectónico</w:t>
+            </w:r>
           </w:p>
         </w:tc>
         <w:tc>
@@ -6522,17 +6467,15 @@
               </w:rPr>
               <w:t xml:space="preserve">Realizar </w:t>
             </w:r>
-            <w:proofErr w:type="spellStart"/>
-            <w:r>
-              <w:rPr>
-                <w:rFonts w:asciiTheme="minorHAnsi" w:hAnsiTheme="minorHAnsi" w:cstheme="minorHAnsi"/>
-                <w:sz w:val="22"/>
-                <w:szCs w:val="22"/>
-                <w:lang w:val="es-AR"/>
-              </w:rPr>
-              <w:t>correciones</w:t>
-            </w:r>
-            <w:proofErr w:type="spellEnd"/>
+            <w:r>
+              <w:rPr>
+                <w:rFonts w:asciiTheme="minorHAnsi" w:hAnsiTheme="minorHAnsi" w:cstheme="minorHAnsi"/>
+                <w:sz w:val="22"/>
+                <w:szCs w:val="22"/>
+                <w:lang w:val="es-AR"/>
+              </w:rPr>
+              <w:t>correcciones</w:t>
+            </w:r>
             <w:r>
               <w:rPr>
                 <w:rFonts w:asciiTheme="minorHAnsi" w:hAnsiTheme="minorHAnsi" w:cstheme="minorHAnsi"/>
@@ -8951,6 +8894,15 @@
                 <w:lang w:val="es-AR"/>
               </w:rPr>
             </w:pPr>
+            <w:r>
+              <w:rPr>
+                <w:rFonts w:asciiTheme="minorHAnsi" w:hAnsiTheme="minorHAnsi" w:cstheme="minorHAnsi"/>
+                <w:sz w:val="22"/>
+                <w:szCs w:val="22"/>
+                <w:lang w:val="es-AR"/>
+              </w:rPr>
+              <w:t>-</w:t>
+            </w:r>
           </w:p>
         </w:tc>
         <w:tc>
@@ -9091,6 +9043,15 @@
                 <w:lang w:val="es-AR"/>
               </w:rPr>
             </w:pPr>
+            <w:r>
+              <w:rPr>
+                <w:rFonts w:asciiTheme="minorHAnsi" w:hAnsiTheme="minorHAnsi" w:cstheme="minorHAnsi"/>
+                <w:sz w:val="22"/>
+                <w:szCs w:val="22"/>
+                <w:lang w:val="es-AR"/>
+              </w:rPr>
+              <w:t>-</w:t>
+            </w:r>
           </w:p>
         </w:tc>
         <w:tc>
@@ -9214,6 +9175,15 @@
                 <w:lang w:val="es-AR"/>
               </w:rPr>
             </w:pPr>
+            <w:r>
+              <w:rPr>
+                <w:rFonts w:asciiTheme="minorHAnsi" w:hAnsiTheme="minorHAnsi" w:cstheme="minorHAnsi"/>
+                <w:sz w:val="22"/>
+                <w:szCs w:val="22"/>
+                <w:lang w:val="es-AR"/>
+              </w:rPr>
+              <w:t>-</w:t>
+            </w:r>
           </w:p>
         </w:tc>
         <w:tc>
@@ -9230,6 +9200,15 @@
                 <w:lang w:val="es-AR"/>
               </w:rPr>
             </w:pPr>
+            <w:r>
+              <w:rPr>
+                <w:rFonts w:asciiTheme="minorHAnsi" w:hAnsiTheme="minorHAnsi" w:cstheme="minorHAnsi"/>
+                <w:sz w:val="22"/>
+                <w:szCs w:val="22"/>
+                <w:lang w:val="es-AR"/>
+              </w:rPr>
+              <w:t>-</w:t>
+            </w:r>
           </w:p>
         </w:tc>
         <w:tc>
@@ -9353,6 +9332,15 @@
                 <w:lang w:val="es-AR"/>
               </w:rPr>
             </w:pPr>
+            <w:r>
+              <w:rPr>
+                <w:rFonts w:asciiTheme="minorHAnsi" w:hAnsiTheme="minorHAnsi" w:cstheme="minorHAnsi"/>
+                <w:sz w:val="22"/>
+                <w:szCs w:val="22"/>
+                <w:lang w:val="es-AR"/>
+              </w:rPr>
+              <w:t>-</w:t>
+            </w:r>
           </w:p>
         </w:tc>
         <w:tc>
@@ -9369,6 +9357,15 @@
                 <w:lang w:val="es-AR"/>
               </w:rPr>
             </w:pPr>
+            <w:r>
+              <w:rPr>
+                <w:rFonts w:asciiTheme="minorHAnsi" w:hAnsiTheme="minorHAnsi" w:cstheme="minorHAnsi"/>
+                <w:sz w:val="22"/>
+                <w:szCs w:val="22"/>
+                <w:lang w:val="es-AR"/>
+              </w:rPr>
+              <w:t>-</w:t>
+            </w:r>
           </w:p>
         </w:tc>
         <w:tc>
@@ -9497,6 +9494,15 @@
                 <w:lang w:val="es-AR"/>
               </w:rPr>
             </w:pPr>
+            <w:r>
+              <w:rPr>
+                <w:rFonts w:asciiTheme="minorHAnsi" w:hAnsiTheme="minorHAnsi" w:cstheme="minorHAnsi"/>
+                <w:sz w:val="22"/>
+                <w:szCs w:val="22"/>
+                <w:lang w:val="es-AR"/>
+              </w:rPr>
+              <w:t>-</w:t>
+            </w:r>
           </w:p>
         </w:tc>
         <w:tc>
@@ -9513,6 +9519,15 @@
                 <w:lang w:val="es-AR"/>
               </w:rPr>
             </w:pPr>
+            <w:r>
+              <w:rPr>
+                <w:rFonts w:asciiTheme="minorHAnsi" w:hAnsiTheme="minorHAnsi" w:cstheme="minorHAnsi"/>
+                <w:sz w:val="22"/>
+                <w:szCs w:val="22"/>
+                <w:lang w:val="es-AR"/>
+              </w:rPr>
+              <w:t>-</w:t>
+            </w:r>
           </w:p>
         </w:tc>
         <w:tc>
@@ -9638,6 +9653,15 @@
                 <w:lang w:val="es-AR"/>
               </w:rPr>
             </w:pPr>
+            <w:r>
+              <w:rPr>
+                <w:rFonts w:asciiTheme="minorHAnsi" w:hAnsiTheme="minorHAnsi" w:cstheme="minorHAnsi"/>
+                <w:sz w:val="22"/>
+                <w:szCs w:val="22"/>
+                <w:lang w:val="es-AR"/>
+              </w:rPr>
+              <w:t>-</w:t>
+            </w:r>
           </w:p>
         </w:tc>
         <w:tc>
@@ -9654,6 +9678,15 @@
                 <w:lang w:val="es-AR"/>
               </w:rPr>
             </w:pPr>
+            <w:r>
+              <w:rPr>
+                <w:rFonts w:asciiTheme="minorHAnsi" w:hAnsiTheme="minorHAnsi" w:cstheme="minorHAnsi"/>
+                <w:sz w:val="22"/>
+                <w:szCs w:val="22"/>
+                <w:lang w:val="es-AR"/>
+              </w:rPr>
+              <w:t>-</w:t>
+            </w:r>
           </w:p>
         </w:tc>
         <w:tc>
@@ -9778,6 +9811,15 @@
                 <w:lang w:val="es-AR"/>
               </w:rPr>
             </w:pPr>
+            <w:r>
+              <w:rPr>
+                <w:rFonts w:asciiTheme="minorHAnsi" w:hAnsiTheme="minorHAnsi" w:cstheme="minorHAnsi"/>
+                <w:sz w:val="22"/>
+                <w:szCs w:val="22"/>
+                <w:lang w:val="es-AR"/>
+              </w:rPr>
+              <w:t>-</w:t>
+            </w:r>
           </w:p>
         </w:tc>
         <w:tc>
@@ -9794,6 +9836,15 @@
                 <w:lang w:val="es-AR"/>
               </w:rPr>
             </w:pPr>
+            <w:r>
+              <w:rPr>
+                <w:rFonts w:asciiTheme="minorHAnsi" w:hAnsiTheme="minorHAnsi" w:cstheme="minorHAnsi"/>
+                <w:sz w:val="22"/>
+                <w:szCs w:val="22"/>
+                <w:lang w:val="es-AR"/>
+              </w:rPr>
+              <w:t>-</w:t>
+            </w:r>
           </w:p>
         </w:tc>
         <w:tc>
@@ -9918,6 +9969,15 @@
                 <w:lang w:val="es-AR"/>
               </w:rPr>
             </w:pPr>
+            <w:r>
+              <w:rPr>
+                <w:rFonts w:asciiTheme="minorHAnsi" w:hAnsiTheme="minorHAnsi" w:cstheme="minorHAnsi"/>
+                <w:sz w:val="22"/>
+                <w:szCs w:val="22"/>
+                <w:lang w:val="es-AR"/>
+              </w:rPr>
+              <w:t>-</w:t>
+            </w:r>
           </w:p>
         </w:tc>
         <w:tc>
@@ -9934,6 +9994,15 @@
                 <w:lang w:val="es-AR"/>
               </w:rPr>
             </w:pPr>
+            <w:r>
+              <w:rPr>
+                <w:rFonts w:asciiTheme="minorHAnsi" w:hAnsiTheme="minorHAnsi" w:cstheme="minorHAnsi"/>
+                <w:sz w:val="22"/>
+                <w:szCs w:val="22"/>
+                <w:lang w:val="es-AR"/>
+              </w:rPr>
+              <w:t>-</w:t>
+            </w:r>
           </w:p>
         </w:tc>
         <w:tc>
@@ -10063,6 +10132,15 @@
                 <w:lang w:val="es-AR"/>
               </w:rPr>
             </w:pPr>
+            <w:r>
+              <w:rPr>
+                <w:rFonts w:asciiTheme="minorHAnsi" w:hAnsiTheme="minorHAnsi" w:cstheme="minorHAnsi"/>
+                <w:sz w:val="22"/>
+                <w:szCs w:val="22"/>
+                <w:lang w:val="es-AR"/>
+              </w:rPr>
+              <w:t>-</w:t>
+            </w:r>
           </w:p>
         </w:tc>
         <w:tc>
@@ -10079,6 +10157,15 @@
                 <w:lang w:val="es-AR"/>
               </w:rPr>
             </w:pPr>
+            <w:r>
+              <w:rPr>
+                <w:rFonts w:asciiTheme="minorHAnsi" w:hAnsiTheme="minorHAnsi" w:cstheme="minorHAnsi"/>
+                <w:sz w:val="22"/>
+                <w:szCs w:val="22"/>
+                <w:lang w:val="es-AR"/>
+              </w:rPr>
+              <w:t>-</w:t>
+            </w:r>
           </w:p>
         </w:tc>
         <w:tc>
@@ -10208,6 +10295,15 @@
                 <w:lang w:val="es-AR"/>
               </w:rPr>
             </w:pPr>
+            <w:r>
+              <w:rPr>
+                <w:rFonts w:asciiTheme="minorHAnsi" w:hAnsiTheme="minorHAnsi" w:cstheme="minorHAnsi"/>
+                <w:sz w:val="22"/>
+                <w:szCs w:val="22"/>
+                <w:lang w:val="es-AR"/>
+              </w:rPr>
+              <w:t>-</w:t>
+            </w:r>
           </w:p>
         </w:tc>
         <w:tc>
@@ -10224,6 +10320,15 @@
                 <w:lang w:val="es-AR"/>
               </w:rPr>
             </w:pPr>
+            <w:r>
+              <w:rPr>
+                <w:rFonts w:asciiTheme="minorHAnsi" w:hAnsiTheme="minorHAnsi" w:cstheme="minorHAnsi"/>
+                <w:sz w:val="22"/>
+                <w:szCs w:val="22"/>
+                <w:lang w:val="es-AR"/>
+              </w:rPr>
+              <w:t>-</w:t>
+            </w:r>
           </w:p>
         </w:tc>
         <w:tc>
@@ -10339,6 +10444,15 @@
                 <w:lang w:val="es-AR"/>
               </w:rPr>
             </w:pPr>
+            <w:r>
+              <w:rPr>
+                <w:rFonts w:asciiTheme="minorHAnsi" w:hAnsiTheme="minorHAnsi" w:cstheme="minorHAnsi"/>
+                <w:sz w:val="22"/>
+                <w:szCs w:val="22"/>
+                <w:lang w:val="es-AR"/>
+              </w:rPr>
+              <w:t>-</w:t>
+            </w:r>
           </w:p>
         </w:tc>
         <w:tc>
@@ -10355,6 +10469,16 @@
                 <w:lang w:val="es-AR"/>
               </w:rPr>
             </w:pPr>
+            <w:r>
+              <w:rPr>
+                <w:rFonts w:asciiTheme="minorHAnsi" w:hAnsiTheme="minorHAnsi" w:cstheme="minorHAnsi"/>
+                <w:color w:val="FF0000"/>
+                <w:sz w:val="22"/>
+                <w:szCs w:val="22"/>
+                <w:lang w:val="es-AR"/>
+              </w:rPr>
+              <w:t>28/10</w:t>
+            </w:r>
           </w:p>
         </w:tc>
         <w:tc>
@@ -10408,7 +10532,16 @@
                 <w:szCs w:val="22"/>
                 <w:lang w:val="es-AR"/>
               </w:rPr>
-              <w:t>Realización de casos de prueba correspondientes</w:t>
+              <w:t>Ejecutar</w:t>
+            </w:r>
+            <w:r>
+              <w:rPr>
+                <w:rFonts w:asciiTheme="minorHAnsi" w:hAnsiTheme="minorHAnsi" w:cstheme="minorHAnsi"/>
+                <w:sz w:val="22"/>
+                <w:szCs w:val="22"/>
+                <w:lang w:val="es-AR"/>
+              </w:rPr>
+              <w:t xml:space="preserve"> casos de prueba correspondientes</w:t>
             </w:r>
           </w:p>
         </w:tc>
@@ -10478,6 +10611,16 @@
                 <w:lang w:val="es-AR"/>
               </w:rPr>
             </w:pPr>
+            <w:r>
+              <w:rPr>
+                <w:rFonts w:asciiTheme="minorHAnsi" w:hAnsiTheme="minorHAnsi" w:cstheme="minorHAnsi"/>
+                <w:color w:val="FF0000"/>
+                <w:sz w:val="22"/>
+                <w:szCs w:val="22"/>
+                <w:lang w:val="es-AR"/>
+              </w:rPr>
+              <w:t>28/10</w:t>
+            </w:r>
           </w:p>
         </w:tc>
         <w:tc>
@@ -10761,6 +10904,16 @@
                 <w:lang w:val="es-AR"/>
               </w:rPr>
             </w:pPr>
+            <w:r>
+              <w:rPr>
+                <w:rFonts w:asciiTheme="minorHAnsi" w:hAnsiTheme="minorHAnsi" w:cstheme="minorHAnsi"/>
+                <w:color w:val="FF0000"/>
+                <w:sz w:val="22"/>
+                <w:szCs w:val="22"/>
+                <w:lang w:val="es-AR"/>
+              </w:rPr>
+              <w:t>28/10</w:t>
+            </w:r>
           </w:p>
         </w:tc>
         <w:tc>
@@ -10777,6 +10930,15 @@
                 <w:lang w:val="es-AR"/>
               </w:rPr>
             </w:pPr>
+            <w:r>
+              <w:rPr>
+                <w:rFonts w:asciiTheme="minorHAnsi" w:hAnsiTheme="minorHAnsi" w:cstheme="minorHAnsi"/>
+                <w:sz w:val="22"/>
+                <w:szCs w:val="22"/>
+                <w:lang w:val="es-AR"/>
+              </w:rPr>
+              <w:t>-</w:t>
+            </w:r>
           </w:p>
         </w:tc>
         <w:tc>
@@ -10900,6 +11062,16 @@
                 <w:lang w:val="es-AR"/>
               </w:rPr>
             </w:pPr>
+            <w:r>
+              <w:rPr>
+                <w:rFonts w:asciiTheme="minorHAnsi" w:hAnsiTheme="minorHAnsi" w:cstheme="minorHAnsi"/>
+                <w:color w:val="FF0000"/>
+                <w:sz w:val="22"/>
+                <w:szCs w:val="22"/>
+                <w:lang w:val="es-AR"/>
+              </w:rPr>
+              <w:t>28/10</w:t>
+            </w:r>
           </w:p>
         </w:tc>
         <w:tc>
@@ -10916,6 +11088,15 @@
                 <w:lang w:val="es-AR"/>
               </w:rPr>
             </w:pPr>
+            <w:r>
+              <w:rPr>
+                <w:rFonts w:asciiTheme="minorHAnsi" w:hAnsiTheme="minorHAnsi" w:cstheme="minorHAnsi"/>
+                <w:sz w:val="22"/>
+                <w:szCs w:val="22"/>
+                <w:lang w:val="es-AR"/>
+              </w:rPr>
+              <w:t>-</w:t>
+            </w:r>
           </w:p>
         </w:tc>
         <w:tc>
@@ -11040,6 +11221,16 @@
                 <w:lang w:val="es-AR"/>
               </w:rPr>
             </w:pPr>
+            <w:r>
+              <w:rPr>
+                <w:rFonts w:asciiTheme="minorHAnsi" w:hAnsiTheme="minorHAnsi" w:cstheme="minorHAnsi"/>
+                <w:color w:val="FF0000"/>
+                <w:sz w:val="22"/>
+                <w:szCs w:val="22"/>
+                <w:lang w:val="es-AR"/>
+              </w:rPr>
+              <w:t>28/10</w:t>
+            </w:r>
           </w:p>
         </w:tc>
         <w:tc>
@@ -11056,6 +11247,15 @@
                 <w:lang w:val="es-AR"/>
               </w:rPr>
             </w:pPr>
+            <w:r>
+              <w:rPr>
+                <w:rFonts w:asciiTheme="minorHAnsi" w:hAnsiTheme="minorHAnsi" w:cstheme="minorHAnsi"/>
+                <w:sz w:val="22"/>
+                <w:szCs w:val="22"/>
+                <w:lang w:val="es-AR"/>
+              </w:rPr>
+              <w:t>-</w:t>
+            </w:r>
           </w:p>
         </w:tc>
         <w:tc>
@@ -11180,6 +11380,16 @@
                 <w:lang w:val="es-AR"/>
               </w:rPr>
             </w:pPr>
+            <w:r>
+              <w:rPr>
+                <w:rFonts w:asciiTheme="minorHAnsi" w:hAnsiTheme="minorHAnsi" w:cstheme="minorHAnsi"/>
+                <w:color w:val="FF0000"/>
+                <w:sz w:val="22"/>
+                <w:szCs w:val="22"/>
+                <w:lang w:val="es-AR"/>
+              </w:rPr>
+              <w:t>28/10</w:t>
+            </w:r>
           </w:p>
         </w:tc>
         <w:tc>
@@ -11196,6 +11406,15 @@
                 <w:lang w:val="es-AR"/>
               </w:rPr>
             </w:pPr>
+            <w:r>
+              <w:rPr>
+                <w:rFonts w:asciiTheme="minorHAnsi" w:hAnsiTheme="minorHAnsi" w:cstheme="minorHAnsi"/>
+                <w:sz w:val="22"/>
+                <w:szCs w:val="22"/>
+                <w:lang w:val="es-AR"/>
+              </w:rPr>
+              <w:t>-</w:t>
+            </w:r>
           </w:p>
         </w:tc>
         <w:tc>
@@ -11320,6 +11539,16 @@
                 <w:lang w:val="es-AR"/>
               </w:rPr>
             </w:pPr>
+            <w:r>
+              <w:rPr>
+                <w:rFonts w:asciiTheme="minorHAnsi" w:hAnsiTheme="minorHAnsi" w:cstheme="minorHAnsi"/>
+                <w:color w:val="FF0000"/>
+                <w:sz w:val="22"/>
+                <w:szCs w:val="22"/>
+                <w:lang w:val="es-AR"/>
+              </w:rPr>
+              <w:t>28/10</w:t>
+            </w:r>
           </w:p>
         </w:tc>
         <w:tc>
@@ -11336,6 +11565,15 @@
                 <w:lang w:val="es-AR"/>
               </w:rPr>
             </w:pPr>
+            <w:r>
+              <w:rPr>
+                <w:rFonts w:asciiTheme="minorHAnsi" w:hAnsiTheme="minorHAnsi" w:cstheme="minorHAnsi"/>
+                <w:sz w:val="22"/>
+                <w:szCs w:val="22"/>
+                <w:lang w:val="es-AR"/>
+              </w:rPr>
+              <w:t>-</w:t>
+            </w:r>
           </w:p>
         </w:tc>
         <w:tc>
@@ -11460,6 +11698,16 @@
                 <w:lang w:val="es-AR"/>
               </w:rPr>
             </w:pPr>
+            <w:r>
+              <w:rPr>
+                <w:rFonts w:asciiTheme="minorHAnsi" w:hAnsiTheme="minorHAnsi" w:cstheme="minorHAnsi"/>
+                <w:color w:val="FF0000"/>
+                <w:sz w:val="22"/>
+                <w:szCs w:val="22"/>
+                <w:lang w:val="es-AR"/>
+              </w:rPr>
+              <w:t>28/10</w:t>
+            </w:r>
           </w:p>
         </w:tc>
         <w:tc>
@@ -11476,6 +11724,15 @@
                 <w:lang w:val="es-AR"/>
               </w:rPr>
             </w:pPr>
+            <w:r>
+              <w:rPr>
+                <w:rFonts w:asciiTheme="minorHAnsi" w:hAnsiTheme="minorHAnsi" w:cstheme="minorHAnsi"/>
+                <w:sz w:val="22"/>
+                <w:szCs w:val="22"/>
+                <w:lang w:val="es-AR"/>
+              </w:rPr>
+              <w:t>-</w:t>
+            </w:r>
           </w:p>
         </w:tc>
         <w:tc>
@@ -11599,6 +11856,16 @@
                 <w:lang w:val="es-AR"/>
               </w:rPr>
             </w:pPr>
+            <w:r>
+              <w:rPr>
+                <w:rFonts w:asciiTheme="minorHAnsi" w:hAnsiTheme="minorHAnsi" w:cstheme="minorHAnsi"/>
+                <w:color w:val="FF0000"/>
+                <w:sz w:val="22"/>
+                <w:szCs w:val="22"/>
+                <w:lang w:val="es-AR"/>
+              </w:rPr>
+              <w:t>28/10</w:t>
+            </w:r>
           </w:p>
         </w:tc>
         <w:tc>
@@ -11615,6 +11882,15 @@
                 <w:lang w:val="es-AR"/>
               </w:rPr>
             </w:pPr>
+            <w:r>
+              <w:rPr>
+                <w:rFonts w:asciiTheme="minorHAnsi" w:hAnsiTheme="minorHAnsi" w:cstheme="minorHAnsi"/>
+                <w:sz w:val="22"/>
+                <w:szCs w:val="22"/>
+                <w:lang w:val="es-AR"/>
+              </w:rPr>
+              <w:t>-</w:t>
+            </w:r>
           </w:p>
         </w:tc>
         <w:tc>
@@ -11738,11 +12014,22 @@
               <w:jc w:val="center"/>
               <w:rPr>
                 <w:rFonts w:asciiTheme="minorHAnsi" w:hAnsiTheme="minorHAnsi" w:cstheme="minorHAnsi"/>
-                <w:sz w:val="22"/>
-                <w:szCs w:val="22"/>
-                <w:lang w:val="es-AR"/>
-              </w:rPr>
-            </w:pPr>
+                <w:color w:val="FF0000"/>
+                <w:sz w:val="22"/>
+                <w:szCs w:val="22"/>
+                <w:lang w:val="es-AR"/>
+              </w:rPr>
+            </w:pPr>
+            <w:r>
+              <w:rPr>
+                <w:rFonts w:asciiTheme="minorHAnsi" w:hAnsiTheme="minorHAnsi" w:cstheme="minorHAnsi"/>
+                <w:color w:val="FF0000"/>
+                <w:sz w:val="22"/>
+                <w:szCs w:val="22"/>
+                <w:lang w:val="es-AR"/>
+              </w:rPr>
+              <w:t>28/10</w:t>
+            </w:r>
           </w:p>
         </w:tc>
         <w:tc>
@@ -11759,6 +12046,15 @@
                 <w:lang w:val="es-AR"/>
               </w:rPr>
             </w:pPr>
+            <w:r>
+              <w:rPr>
+                <w:rFonts w:asciiTheme="minorHAnsi" w:hAnsiTheme="minorHAnsi" w:cstheme="minorHAnsi"/>
+                <w:sz w:val="22"/>
+                <w:szCs w:val="22"/>
+                <w:lang w:val="es-AR"/>
+              </w:rPr>
+              <w:t>-</w:t>
+            </w:r>
           </w:p>
         </w:tc>
         <w:tc>
@@ -11880,11 +12176,22 @@
               <w:jc w:val="center"/>
               <w:rPr>
                 <w:rFonts w:asciiTheme="minorHAnsi" w:hAnsiTheme="minorHAnsi" w:cstheme="minorHAnsi"/>
-                <w:sz w:val="22"/>
-                <w:szCs w:val="22"/>
-                <w:lang w:val="es-AR"/>
-              </w:rPr>
-            </w:pPr>
+                <w:color w:val="FF0000"/>
+                <w:sz w:val="22"/>
+                <w:szCs w:val="22"/>
+                <w:lang w:val="es-AR"/>
+              </w:rPr>
+            </w:pPr>
+            <w:r>
+              <w:rPr>
+                <w:rFonts w:asciiTheme="minorHAnsi" w:hAnsiTheme="minorHAnsi" w:cstheme="minorHAnsi"/>
+                <w:color w:val="FF0000"/>
+                <w:sz w:val="22"/>
+                <w:szCs w:val="22"/>
+                <w:lang w:val="es-AR"/>
+              </w:rPr>
+              <w:t>28/10</w:t>
+            </w:r>
           </w:p>
         </w:tc>
         <w:tc>
@@ -11901,6 +12208,15 @@
                 <w:lang w:val="es-AR"/>
               </w:rPr>
             </w:pPr>
+            <w:r>
+              <w:rPr>
+                <w:rFonts w:asciiTheme="minorHAnsi" w:hAnsiTheme="minorHAnsi" w:cstheme="minorHAnsi"/>
+                <w:sz w:val="22"/>
+                <w:szCs w:val="22"/>
+                <w:lang w:val="es-AR"/>
+              </w:rPr>
+              <w:t>-</w:t>
+            </w:r>
           </w:p>
         </w:tc>
         <w:tc>
@@ -12093,7 +12409,6 @@
                 <w:lang w:val="es-AR"/>
               </w:rPr>
             </w:pPr>
-            <w:proofErr w:type="spellStart"/>
             <w:r>
               <w:rPr>
                 <w:rFonts w:asciiTheme="minorHAnsi" w:hAnsiTheme="minorHAnsi" w:cstheme="minorHAnsi"/>
@@ -12104,7 +12419,6 @@
               </w:rPr>
               <w:t>Observaciones</w:t>
             </w:r>
-            <w:proofErr w:type="spellEnd"/>
           </w:p>
         </w:tc>
       </w:tr>
@@ -12174,27 +12488,7 @@
                 <w:szCs w:val="22"/>
                 <w:lang w:val="es-AR"/>
               </w:rPr>
-              <w:t xml:space="preserve">HC: </w:t>
-            </w:r>
-            <w:proofErr w:type="spellStart"/>
-            <w:r>
-              <w:rPr>
-                <w:rFonts w:asciiTheme="minorHAnsi" w:hAnsiTheme="minorHAnsi" w:cstheme="minorHAnsi"/>
-                <w:sz w:val="22"/>
-                <w:szCs w:val="22"/>
-                <w:lang w:val="es-AR"/>
-              </w:rPr>
-              <w:t>Hernandez</w:t>
-            </w:r>
-            <w:proofErr w:type="spellEnd"/>
-            <w:r>
-              <w:rPr>
-                <w:rFonts w:asciiTheme="minorHAnsi" w:hAnsiTheme="minorHAnsi" w:cstheme="minorHAnsi"/>
-                <w:sz w:val="22"/>
-                <w:szCs w:val="22"/>
-                <w:lang w:val="es-AR"/>
-              </w:rPr>
-              <w:t xml:space="preserve"> Cintia</w:t>
+              <w:t>HC: Hernandez Cintia</w:t>
             </w:r>
             <w:r>
               <w:rPr>
@@ -12534,11 +12828,6 @@
       </w:r>
       <w:bookmarkEnd w:id="10"/>
     </w:p>
-    <w:p>
-      <w:r>
-        <w:t>Esta sección será completada al final de la iteración.</w:t>
-      </w:r>
-    </w:p>
     <w:p/>
     <w:p>
       <w:pPr>
@@ -12552,7 +12841,73 @@
     </w:p>
     <w:p>
       <w:r>
-        <w:t>Esta sección será completada al final de la iteración.</w:t>
+        <w:t>Los objetivos alcanzados en esta sección fueron:</w:t>
+      </w:r>
+    </w:p>
+    <w:p>
+      <w:pPr>
+        <w:pStyle w:val="Prrafodelista"/>
+        <w:numPr>
+          <w:ilvl w:val="0"/>
+          <w:numId w:val="20"/>
+        </w:numPr>
+      </w:pPr>
+      <w:r>
+        <w:t>Completar el desarrollo del modelo arquitectónico y de diseño.</w:t>
+      </w:r>
+    </w:p>
+    <w:p>
+      <w:pPr>
+        <w:pStyle w:val="Prrafodelista"/>
+        <w:numPr>
+          <w:ilvl w:val="0"/>
+          <w:numId w:val="20"/>
+        </w:numPr>
+      </w:pPr>
+      <w:r>
+        <w:t>Implementar el modelo de datos.</w:t>
+      </w:r>
+    </w:p>
+    <w:p>
+      <w:pPr>
+        <w:pStyle w:val="Prrafodelista"/>
+        <w:numPr>
+          <w:ilvl w:val="0"/>
+          <w:numId w:val="20"/>
+        </w:numPr>
+      </w:pPr>
+      <w:r>
+        <w:rPr>
+          <w:highlight w:val="yellow"/>
+        </w:rPr>
+        <w:t>Implementar la primera tanda de casos de uso</w:t>
+      </w:r>
+      <w:r>
+        <w:t>.</w:t>
+      </w:r>
+    </w:p>
+    <w:p>
+      <w:pPr>
+        <w:pStyle w:val="Prrafodelista"/>
+        <w:numPr>
+          <w:ilvl w:val="0"/>
+          <w:numId w:val="20"/>
+        </w:numPr>
+      </w:pPr>
+      <w:r>
+        <w:t>Realizar plan de iteración, gestión de riesgos y estimación de la fase de construcción iteración 2.</w:t>
+      </w:r>
+    </w:p>
+    <w:p>
+      <w:pPr>
+        <w:pStyle w:val="Prrafodelista"/>
+        <w:numPr>
+          <w:ilvl w:val="0"/>
+          <w:numId w:val="20"/>
+        </w:numPr>
+      </w:pPr>
+      <w:r>
+        <w:t>Cumplir con las tareas de seguimiento de riesgo.</w:t>
       </w:r>
     </w:p>
     <w:p/>
@@ -12571,7 +12926,19 @@
     </w:p>
     <w:p>
       <w:r>
-        <w:t>Esta sección será completada al final de la iteración.</w:t>
+        <w:t>Los objetivos no alcanzados fueron:</w:t>
+      </w:r>
+    </w:p>
+    <w:p>
+      <w:pPr>
+        <w:pStyle w:val="Prrafodelista"/>
+        <w:numPr>
+          <w:ilvl w:val="0"/>
+          <w:numId w:val="20"/>
+        </w:numPr>
+      </w:pPr>
+      <w:r>
+        <w:t>Cumplir con los plazos establecidos en la planificación.</w:t>
       </w:r>
     </w:p>
     <w:p/>
@@ -12587,7 +12954,79 @@
     </w:p>
     <w:p>
       <w:r>
-        <w:t>Esta sección será completada al final de la iteración.</w:t>
+        <w:t xml:space="preserve"> Los elementos que fueron incluidos en la línea base fueron:</w:t>
+      </w:r>
+    </w:p>
+    <w:p>
+      <w:pPr>
+        <w:pStyle w:val="Prrafodelista"/>
+        <w:numPr>
+          <w:ilvl w:val="0"/>
+          <w:numId w:val="20"/>
+        </w:numPr>
+      </w:pPr>
+      <w:r>
+        <w:t>Modelo arquitectónico.</w:t>
+      </w:r>
+    </w:p>
+    <w:p>
+      <w:pPr>
+        <w:pStyle w:val="Prrafodelista"/>
+        <w:numPr>
+          <w:ilvl w:val="0"/>
+          <w:numId w:val="20"/>
+        </w:numPr>
+      </w:pPr>
+      <w:r>
+        <w:t>Modelo de diseño.</w:t>
+      </w:r>
+    </w:p>
+    <w:p>
+      <w:pPr>
+        <w:pStyle w:val="Prrafodelista"/>
+        <w:numPr>
+          <w:ilvl w:val="0"/>
+          <w:numId w:val="20"/>
+        </w:numPr>
+      </w:pPr>
+      <w:r>
+        <w:t>Implementación del modelo de datos.</w:t>
+      </w:r>
+    </w:p>
+    <w:p>
+      <w:pPr>
+        <w:pStyle w:val="Prrafodelista"/>
+        <w:numPr>
+          <w:ilvl w:val="0"/>
+          <w:numId w:val="20"/>
+        </w:numPr>
+        <w:rPr>
+          <w:highlight w:val="yellow"/>
+        </w:rPr>
+      </w:pPr>
+      <w:r>
+        <w:rPr>
+          <w:highlight w:val="yellow"/>
+        </w:rPr>
+        <w:t>Implementación de la primera tanda de casos de uso.</w:t>
+      </w:r>
+    </w:p>
+    <w:p>
+      <w:pPr>
+        <w:pStyle w:val="Prrafodelista"/>
+        <w:numPr>
+          <w:ilvl w:val="0"/>
+          <w:numId w:val="20"/>
+        </w:numPr>
+        <w:rPr>
+          <w:highlight w:val="yellow"/>
+        </w:rPr>
+      </w:pPr>
+      <w:r>
+        <w:rPr>
+          <w:highlight w:val="yellow"/>
+        </w:rPr>
+        <w:t>Resultado de los casos de prueba de la primera tanda de casos de uso.</w:t>
       </w:r>
     </w:p>
     <w:p/>
@@ -12597,15 +13036,42 @@
       </w:pPr>
       <w:bookmarkStart w:id="14" w:name="_Toc179548343"/>
       <w:r>
-        <w:lastRenderedPageBreak/>
         <w:t>Conclusión</w:t>
       </w:r>
       <w:bookmarkEnd w:id="14"/>
     </w:p>
     <w:p>
+      <w:pPr>
+        <w:ind w:left="0" w:firstLine="0"/>
+      </w:pPr>
       <w:bookmarkStart w:id="15" w:name="_Toc238197620"/>
       <w:r>
-        <w:t>Esta sección será completada al final de la iteración.</w:t>
+        <w:t>Finalizada la primera iteración de la fase de construcción del sistema, se lograron cumplir la mayoría de los objetivos definidos y se entregaron todos los productos planificados para esta etapa.</w:t>
+      </w:r>
+    </w:p>
+    <w:p>
+      <w:pPr>
+        <w:ind w:left="0" w:firstLine="0"/>
+      </w:pPr>
+      <w:r>
+        <w:t>Si bien sigue habiendo algunos problemas para cumplir con los plazos establecidos en el cronograma, se logro entregar todos los productos</w:t>
+      </w:r>
+      <w:r>
+        <w:t xml:space="preserve"> requeridos</w:t>
+      </w:r>
+      <w:r>
+        <w:t xml:space="preserve"> en tiempo y forma.</w:t>
+      </w:r>
+      <w:r>
+        <w:t xml:space="preserve"> Esto se debe en parte a que se sobreestimaron los tiempos requeridos para completar ciertas tareas y el tiempo disponible de los participantes del equipo.</w:t>
+      </w:r>
+    </w:p>
+    <w:p>
+      <w:pPr>
+        <w:ind w:left="0" w:firstLine="0"/>
+      </w:pPr>
+      <w:r>
+        <w:t>Para la siguiente iteración se buscará mejorar la estimación sobre los tiempos que requerirá cada tarea y ajustar el cronograma en base a la experiencia obtenida a fin de asignar los responsables de cada tarea de forma más equilibrada y eficiente.</w:t>
       </w:r>
     </w:p>
     <w:p/>
@@ -13101,15 +13567,7 @@
           <w:spacing w:before="0"/>
         </w:pPr>
         <w:r>
-          <w:t xml:space="preserve">Agustín Collareda, Cintia </w:t>
-        </w:r>
-        <w:proofErr w:type="spellStart"/>
-        <w:r>
-          <w:t>Hernandez</w:t>
-        </w:r>
-        <w:proofErr w:type="spellEnd"/>
-        <w:r>
-          <w:t>, Hugo Frey</w:t>
+          <w:t>Agustín Collareda, Cintia Hernandez, Hugo Frey</w:t>
         </w:r>
       </w:p>
     </w:sdtContent>
@@ -14494,9 +14952,158 @@
     </w:lvl>
   </w:abstractNum>
   <w:abstractNum w:abstractNumId="6" w15:restartNumberingAfterBreak="0">
-    <w:nsid w:val="43C935BD"/>
+    <w:nsid w:val="39397EFA"/>
+    <w:multiLevelType w:val="multilevel"/>
+    <w:tmpl w:val="0A5000A2"/>
+    <w:lvl w:ilvl="0">
+      <w:start w:val="1"/>
+      <w:numFmt w:val="bullet"/>
+      <w:lvlText w:val=""/>
+      <w:lvlJc w:val="left"/>
+      <w:pPr>
+        <w:tabs>
+          <w:tab w:val="num" w:pos="720"/>
+        </w:tabs>
+        <w:ind w:left="720" w:hanging="360"/>
+      </w:pPr>
+      <w:rPr>
+        <w:rFonts w:ascii="Symbol" w:hAnsi="Symbol" w:hint="default"/>
+        <w:sz w:val="20"/>
+      </w:rPr>
+    </w:lvl>
+    <w:lvl w:ilvl="1" w:tentative="1">
+      <w:start w:val="1"/>
+      <w:numFmt w:val="bullet"/>
+      <w:lvlText w:val="o"/>
+      <w:lvlJc w:val="left"/>
+      <w:pPr>
+        <w:tabs>
+          <w:tab w:val="num" w:pos="1440"/>
+        </w:tabs>
+        <w:ind w:left="1440" w:hanging="360"/>
+      </w:pPr>
+      <w:rPr>
+        <w:rFonts w:ascii="Courier New" w:hAnsi="Courier New" w:hint="default"/>
+        <w:sz w:val="20"/>
+      </w:rPr>
+    </w:lvl>
+    <w:lvl w:ilvl="2" w:tentative="1">
+      <w:start w:val="1"/>
+      <w:numFmt w:val="bullet"/>
+      <w:lvlText w:val=""/>
+      <w:lvlJc w:val="left"/>
+      <w:pPr>
+        <w:tabs>
+          <w:tab w:val="num" w:pos="2160"/>
+        </w:tabs>
+        <w:ind w:left="2160" w:hanging="360"/>
+      </w:pPr>
+      <w:rPr>
+        <w:rFonts w:ascii="Wingdings" w:hAnsi="Wingdings" w:hint="default"/>
+        <w:sz w:val="20"/>
+      </w:rPr>
+    </w:lvl>
+    <w:lvl w:ilvl="3" w:tentative="1">
+      <w:start w:val="1"/>
+      <w:numFmt w:val="bullet"/>
+      <w:lvlText w:val=""/>
+      <w:lvlJc w:val="left"/>
+      <w:pPr>
+        <w:tabs>
+          <w:tab w:val="num" w:pos="2880"/>
+        </w:tabs>
+        <w:ind w:left="2880" w:hanging="360"/>
+      </w:pPr>
+      <w:rPr>
+        <w:rFonts w:ascii="Wingdings" w:hAnsi="Wingdings" w:hint="default"/>
+        <w:sz w:val="20"/>
+      </w:rPr>
+    </w:lvl>
+    <w:lvl w:ilvl="4" w:tentative="1">
+      <w:start w:val="1"/>
+      <w:numFmt w:val="bullet"/>
+      <w:lvlText w:val=""/>
+      <w:lvlJc w:val="left"/>
+      <w:pPr>
+        <w:tabs>
+          <w:tab w:val="num" w:pos="3600"/>
+        </w:tabs>
+        <w:ind w:left="3600" w:hanging="360"/>
+      </w:pPr>
+      <w:rPr>
+        <w:rFonts w:ascii="Wingdings" w:hAnsi="Wingdings" w:hint="default"/>
+        <w:sz w:val="20"/>
+      </w:rPr>
+    </w:lvl>
+    <w:lvl w:ilvl="5" w:tentative="1">
+      <w:start w:val="1"/>
+      <w:numFmt w:val="bullet"/>
+      <w:lvlText w:val=""/>
+      <w:lvlJc w:val="left"/>
+      <w:pPr>
+        <w:tabs>
+          <w:tab w:val="num" w:pos="4320"/>
+        </w:tabs>
+        <w:ind w:left="4320" w:hanging="360"/>
+      </w:pPr>
+      <w:rPr>
+        <w:rFonts w:ascii="Wingdings" w:hAnsi="Wingdings" w:hint="default"/>
+        <w:sz w:val="20"/>
+      </w:rPr>
+    </w:lvl>
+    <w:lvl w:ilvl="6" w:tentative="1">
+      <w:start w:val="1"/>
+      <w:numFmt w:val="bullet"/>
+      <w:lvlText w:val=""/>
+      <w:lvlJc w:val="left"/>
+      <w:pPr>
+        <w:tabs>
+          <w:tab w:val="num" w:pos="5040"/>
+        </w:tabs>
+        <w:ind w:left="5040" w:hanging="360"/>
+      </w:pPr>
+      <w:rPr>
+        <w:rFonts w:ascii="Wingdings" w:hAnsi="Wingdings" w:hint="default"/>
+        <w:sz w:val="20"/>
+      </w:rPr>
+    </w:lvl>
+    <w:lvl w:ilvl="7" w:tentative="1">
+      <w:start w:val="1"/>
+      <w:numFmt w:val="bullet"/>
+      <w:lvlText w:val=""/>
+      <w:lvlJc w:val="left"/>
+      <w:pPr>
+        <w:tabs>
+          <w:tab w:val="num" w:pos="5760"/>
+        </w:tabs>
+        <w:ind w:left="5760" w:hanging="360"/>
+      </w:pPr>
+      <w:rPr>
+        <w:rFonts w:ascii="Wingdings" w:hAnsi="Wingdings" w:hint="default"/>
+        <w:sz w:val="20"/>
+      </w:rPr>
+    </w:lvl>
+    <w:lvl w:ilvl="8" w:tentative="1">
+      <w:start w:val="1"/>
+      <w:numFmt w:val="bullet"/>
+      <w:lvlText w:val=""/>
+      <w:lvlJc w:val="left"/>
+      <w:pPr>
+        <w:tabs>
+          <w:tab w:val="num" w:pos="6480"/>
+        </w:tabs>
+        <w:ind w:left="6480" w:hanging="360"/>
+      </w:pPr>
+      <w:rPr>
+        <w:rFonts w:ascii="Wingdings" w:hAnsi="Wingdings" w:hint="default"/>
+        <w:sz w:val="20"/>
+      </w:rPr>
+    </w:lvl>
+  </w:abstractNum>
+  <w:abstractNum w:abstractNumId="7" w15:restartNumberingAfterBreak="0">
+    <w:nsid w:val="41EF3E8B"/>
     <w:multiLevelType w:val="hybridMultilevel"/>
-    <w:tmpl w:val="A06CC648"/>
+    <w:tmpl w:val="1FB492A4"/>
     <w:lvl w:ilvl="0" w:tplc="2C0A0001">
       <w:start w:val="1"/>
       <w:numFmt w:val="bullet"/>
@@ -14606,7 +15213,120 @@
       </w:rPr>
     </w:lvl>
   </w:abstractNum>
-  <w:abstractNum w:abstractNumId="7" w15:restartNumberingAfterBreak="0">
+  <w:abstractNum w:abstractNumId="8" w15:restartNumberingAfterBreak="0">
+    <w:nsid w:val="43C935BD"/>
+    <w:multiLevelType w:val="hybridMultilevel"/>
+    <w:tmpl w:val="A06CC648"/>
+    <w:lvl w:ilvl="0" w:tplc="2C0A0001">
+      <w:start w:val="1"/>
+      <w:numFmt w:val="bullet"/>
+      <w:lvlText w:val=""/>
+      <w:lvlJc w:val="left"/>
+      <w:pPr>
+        <w:ind w:left="720" w:hanging="360"/>
+      </w:pPr>
+      <w:rPr>
+        <w:rFonts w:ascii="Symbol" w:hAnsi="Symbol" w:hint="default"/>
+      </w:rPr>
+    </w:lvl>
+    <w:lvl w:ilvl="1" w:tplc="2C0A0003" w:tentative="1">
+      <w:start w:val="1"/>
+      <w:numFmt w:val="bullet"/>
+      <w:lvlText w:val="o"/>
+      <w:lvlJc w:val="left"/>
+      <w:pPr>
+        <w:ind w:left="1440" w:hanging="360"/>
+      </w:pPr>
+      <w:rPr>
+        <w:rFonts w:ascii="Courier New" w:hAnsi="Courier New" w:cs="Courier New" w:hint="default"/>
+      </w:rPr>
+    </w:lvl>
+    <w:lvl w:ilvl="2" w:tplc="2C0A0005" w:tentative="1">
+      <w:start w:val="1"/>
+      <w:numFmt w:val="bullet"/>
+      <w:lvlText w:val=""/>
+      <w:lvlJc w:val="left"/>
+      <w:pPr>
+        <w:ind w:left="2160" w:hanging="360"/>
+      </w:pPr>
+      <w:rPr>
+        <w:rFonts w:ascii="Wingdings" w:hAnsi="Wingdings" w:hint="default"/>
+      </w:rPr>
+    </w:lvl>
+    <w:lvl w:ilvl="3" w:tplc="2C0A0001" w:tentative="1">
+      <w:start w:val="1"/>
+      <w:numFmt w:val="bullet"/>
+      <w:lvlText w:val=""/>
+      <w:lvlJc w:val="left"/>
+      <w:pPr>
+        <w:ind w:left="2880" w:hanging="360"/>
+      </w:pPr>
+      <w:rPr>
+        <w:rFonts w:ascii="Symbol" w:hAnsi="Symbol" w:hint="default"/>
+      </w:rPr>
+    </w:lvl>
+    <w:lvl w:ilvl="4" w:tplc="2C0A0003" w:tentative="1">
+      <w:start w:val="1"/>
+      <w:numFmt w:val="bullet"/>
+      <w:lvlText w:val="o"/>
+      <w:lvlJc w:val="left"/>
+      <w:pPr>
+        <w:ind w:left="3600" w:hanging="360"/>
+      </w:pPr>
+      <w:rPr>
+        <w:rFonts w:ascii="Courier New" w:hAnsi="Courier New" w:cs="Courier New" w:hint="default"/>
+      </w:rPr>
+    </w:lvl>
+    <w:lvl w:ilvl="5" w:tplc="2C0A0005" w:tentative="1">
+      <w:start w:val="1"/>
+      <w:numFmt w:val="bullet"/>
+      <w:lvlText w:val=""/>
+      <w:lvlJc w:val="left"/>
+      <w:pPr>
+        <w:ind w:left="4320" w:hanging="360"/>
+      </w:pPr>
+      <w:rPr>
+        <w:rFonts w:ascii="Wingdings" w:hAnsi="Wingdings" w:hint="default"/>
+      </w:rPr>
+    </w:lvl>
+    <w:lvl w:ilvl="6" w:tplc="2C0A0001" w:tentative="1">
+      <w:start w:val="1"/>
+      <w:numFmt w:val="bullet"/>
+      <w:lvlText w:val=""/>
+      <w:lvlJc w:val="left"/>
+      <w:pPr>
+        <w:ind w:left="5040" w:hanging="360"/>
+      </w:pPr>
+      <w:rPr>
+        <w:rFonts w:ascii="Symbol" w:hAnsi="Symbol" w:hint="default"/>
+      </w:rPr>
+    </w:lvl>
+    <w:lvl w:ilvl="7" w:tplc="2C0A0003" w:tentative="1">
+      <w:start w:val="1"/>
+      <w:numFmt w:val="bullet"/>
+      <w:lvlText w:val="o"/>
+      <w:lvlJc w:val="left"/>
+      <w:pPr>
+        <w:ind w:left="5760" w:hanging="360"/>
+      </w:pPr>
+      <w:rPr>
+        <w:rFonts w:ascii="Courier New" w:hAnsi="Courier New" w:cs="Courier New" w:hint="default"/>
+      </w:rPr>
+    </w:lvl>
+    <w:lvl w:ilvl="8" w:tplc="2C0A0005" w:tentative="1">
+      <w:start w:val="1"/>
+      <w:numFmt w:val="bullet"/>
+      <w:lvlText w:val=""/>
+      <w:lvlJc w:val="left"/>
+      <w:pPr>
+        <w:ind w:left="6480" w:hanging="360"/>
+      </w:pPr>
+      <w:rPr>
+        <w:rFonts w:ascii="Wingdings" w:hAnsi="Wingdings" w:hint="default"/>
+      </w:rPr>
+    </w:lvl>
+  </w:abstractNum>
+  <w:abstractNum w:abstractNumId="9" w15:restartNumberingAfterBreak="0">
     <w:nsid w:val="45980CDF"/>
     <w:multiLevelType w:val="hybridMultilevel"/>
     <w:tmpl w:val="B2D2BC9E"/>
@@ -14720,7 +15440,7 @@
       </w:rPr>
     </w:lvl>
   </w:abstractNum>
-  <w:abstractNum w:abstractNumId="8" w15:restartNumberingAfterBreak="0">
+  <w:abstractNum w:abstractNumId="10" w15:restartNumberingAfterBreak="0">
     <w:nsid w:val="487036EC"/>
     <w:multiLevelType w:val="hybridMultilevel"/>
     <w:tmpl w:val="BDFE724A"/>
@@ -14806,7 +15526,7 @@
       </w:pPr>
     </w:lvl>
   </w:abstractNum>
-  <w:abstractNum w:abstractNumId="9" w15:restartNumberingAfterBreak="0">
+  <w:abstractNum w:abstractNumId="11" w15:restartNumberingAfterBreak="0">
     <w:nsid w:val="49B9751D"/>
     <w:multiLevelType w:val="hybridMultilevel"/>
     <w:tmpl w:val="06BEEC8A"/>
@@ -14919,7 +15639,7 @@
       </w:rPr>
     </w:lvl>
   </w:abstractNum>
-  <w:abstractNum w:abstractNumId="10" w15:restartNumberingAfterBreak="0">
+  <w:abstractNum w:abstractNumId="12" w15:restartNumberingAfterBreak="0">
     <w:nsid w:val="518521F3"/>
     <w:multiLevelType w:val="hybridMultilevel"/>
     <w:tmpl w:val="24E4A1A6"/>
@@ -15032,7 +15752,7 @@
       </w:rPr>
     </w:lvl>
   </w:abstractNum>
-  <w:abstractNum w:abstractNumId="11" w15:restartNumberingAfterBreak="0">
+  <w:abstractNum w:abstractNumId="13" w15:restartNumberingAfterBreak="0">
     <w:nsid w:val="52D90BB8"/>
     <w:multiLevelType w:val="hybridMultilevel"/>
     <w:tmpl w:val="1D2461DE"/>
@@ -15146,7 +15866,7 @@
       </w:rPr>
     </w:lvl>
   </w:abstractNum>
-  <w:abstractNum w:abstractNumId="12" w15:restartNumberingAfterBreak="0">
+  <w:abstractNum w:abstractNumId="14" w15:restartNumberingAfterBreak="0">
     <w:nsid w:val="546445E8"/>
     <w:multiLevelType w:val="hybridMultilevel"/>
     <w:tmpl w:val="433E0D8C"/>
@@ -15259,7 +15979,7 @@
       </w:rPr>
     </w:lvl>
   </w:abstractNum>
-  <w:abstractNum w:abstractNumId="13" w15:restartNumberingAfterBreak="0">
+  <w:abstractNum w:abstractNumId="15" w15:restartNumberingAfterBreak="0">
     <w:nsid w:val="708E589C"/>
     <w:multiLevelType w:val="multilevel"/>
     <w:tmpl w:val="381042DE"/>
@@ -15399,7 +16119,7 @@
       </w:rPr>
     </w:lvl>
   </w:abstractNum>
-  <w:abstractNum w:abstractNumId="14" w15:restartNumberingAfterBreak="0">
+  <w:abstractNum w:abstractNumId="16" w15:restartNumberingAfterBreak="0">
     <w:nsid w:val="7DD64906"/>
     <w:multiLevelType w:val="hybridMultilevel"/>
     <w:tmpl w:val="795E7434"/>
@@ -15513,7 +16233,7 @@
       </w:rPr>
     </w:lvl>
   </w:abstractNum>
-  <w:abstractNum w:abstractNumId="15" w15:restartNumberingAfterBreak="0">
+  <w:abstractNum w:abstractNumId="17" w15:restartNumberingAfterBreak="0">
     <w:nsid w:val="7E7A5806"/>
     <w:multiLevelType w:val="hybridMultilevel"/>
     <w:tmpl w:val="63A880D8"/>
@@ -15599,7 +16319,7 @@
       </w:pPr>
     </w:lvl>
   </w:abstractNum>
-  <w:abstractNum w:abstractNumId="16" w15:restartNumberingAfterBreak="0">
+  <w:abstractNum w:abstractNumId="18" w15:restartNumberingAfterBreak="0">
     <w:nsid w:val="7EB548B2"/>
     <w:multiLevelType w:val="hybridMultilevel"/>
     <w:tmpl w:val="14823E4E"/>
@@ -15716,13 +16436,13 @@
     <w:abstractNumId w:val="5"/>
   </w:num>
   <w:num w:numId="2" w16cid:durableId="1447699730">
-    <w:abstractNumId w:val="8"/>
+    <w:abstractNumId w:val="10"/>
   </w:num>
   <w:num w:numId="3" w16cid:durableId="1336760679">
-    <w:abstractNumId w:val="8"/>
+    <w:abstractNumId w:val="10"/>
   </w:num>
   <w:num w:numId="4" w16cid:durableId="629627386">
-    <w:abstractNumId w:val="8"/>
+    <w:abstractNumId w:val="10"/>
   </w:num>
   <w:num w:numId="5" w16cid:durableId="2092118551">
     <w:abstractNumId w:val="1"/>
@@ -15737,36 +16457,42 @@
     <w:abstractNumId w:val="0"/>
   </w:num>
   <w:num w:numId="9" w16cid:durableId="1458720171">
-    <w:abstractNumId w:val="13"/>
+    <w:abstractNumId w:val="15"/>
   </w:num>
   <w:num w:numId="10" w16cid:durableId="1286886195">
-    <w:abstractNumId w:val="14"/>
+    <w:abstractNumId w:val="16"/>
   </w:num>
   <w:num w:numId="11" w16cid:durableId="172577125">
     <w:abstractNumId w:val="4"/>
   </w:num>
   <w:num w:numId="12" w16cid:durableId="371347965">
+    <w:abstractNumId w:val="13"/>
+  </w:num>
+  <w:num w:numId="13" w16cid:durableId="1854564337">
+    <w:abstractNumId w:val="12"/>
+  </w:num>
+  <w:num w:numId="14" w16cid:durableId="72315887">
+    <w:abstractNumId w:val="14"/>
+  </w:num>
+  <w:num w:numId="15" w16cid:durableId="660038590">
     <w:abstractNumId w:val="11"/>
   </w:num>
-  <w:num w:numId="13" w16cid:durableId="1854564337">
-    <w:abstractNumId w:val="10"/>
+  <w:num w:numId="16" w16cid:durableId="1104610366">
+    <w:abstractNumId w:val="18"/>
   </w:num>
-  <w:num w:numId="14" w16cid:durableId="72315887">
-    <w:abstractNumId w:val="12"/>
-  </w:num>
-  <w:num w:numId="15" w16cid:durableId="660038590">
+  <w:num w:numId="17" w16cid:durableId="1264723404">
     <w:abstractNumId w:val="9"/>
   </w:num>
-  <w:num w:numId="16" w16cid:durableId="1104610366">
-    <w:abstractNumId w:val="16"/>
+  <w:num w:numId="18" w16cid:durableId="641886931">
+    <w:abstractNumId w:val="17"/>
   </w:num>
-  <w:num w:numId="17" w16cid:durableId="1264723404">
+  <w:num w:numId="19" w16cid:durableId="1062947363">
+    <w:abstractNumId w:val="8"/>
+  </w:num>
+  <w:num w:numId="20" w16cid:durableId="493229258">
     <w:abstractNumId w:val="7"/>
   </w:num>
-  <w:num w:numId="18" w16cid:durableId="641886931">
-    <w:abstractNumId w:val="15"/>
-  </w:num>
-  <w:num w:numId="19" w16cid:durableId="1062947363">
+  <w:num w:numId="21" w16cid:durableId="1399740952">
     <w:abstractNumId w:val="6"/>
   </w:num>
 </w:numbering>

</xml_diff>